<commit_message>
add files for hw3
</commit_message>
<xml_diff>
--- a/HW3/hw3.docx
+++ b/HW3/hw3.docx
@@ -106,15 +106,73 @@
           <w:sz w:val="24"/>
           <w:szCs w:val="24"/>
         </w:rPr>
-        <w:t>he plots of kernel estimation with σ = 0.05 and σ = 0.1</w:t>
-      </w:r>
-      <w:r>
-        <w:rPr>
-          <w:rFonts w:ascii="Times New Roman" w:hAnsi="Times New Roman" w:cs="Times New Roman"/>
-          <w:sz w:val="24"/>
-          <w:szCs w:val="24"/>
-        </w:rPr>
-        <w:t xml:space="preserve"> are </w:t>
+        <w:t xml:space="preserve">he plot of kernel </w:t>
+      </w:r>
+      <w:r>
+        <w:rPr>
+          <w:rFonts w:ascii="Times New Roman" w:hAnsi="Times New Roman" w:cs="Times New Roman"/>
+          <w:sz w:val="24"/>
+          <w:szCs w:val="24"/>
+        </w:rPr>
+        <w:t xml:space="preserve">estimation </w:t>
+      </w:r>
+      <w:r>
+        <w:rPr>
+          <w:rFonts w:ascii="Times New Roman" w:hAnsi="Times New Roman" w:cs="Times New Roman"/>
+          <w:sz w:val="24"/>
+          <w:szCs w:val="24"/>
+        </w:rPr>
+        <w:t>for</w:t>
+      </w:r>
+      <w:r>
+        <w:rPr>
+          <w:rFonts w:ascii="Times New Roman" w:hAnsi="Times New Roman" w:cs="Times New Roman"/>
+          <w:i/>
+          <w:iCs/>
+          <w:sz w:val="24"/>
+          <w:szCs w:val="24"/>
+        </w:rPr>
+        <w:t xml:space="preserve"> </w:t>
+      </w:r>
+      <w:r>
+        <w:rPr>
+          <w:rFonts w:ascii="Times New Roman" w:hAnsi="Times New Roman" w:cs="Times New Roman"/>
+          <w:sz w:val="24"/>
+          <w:szCs w:val="24"/>
+        </w:rPr>
+        <w:t xml:space="preserve">Japanese pine saplings data </w:t>
+      </w:r>
+      <w:r>
+        <w:rPr>
+          <w:rFonts w:ascii="Times New Roman" w:hAnsi="Times New Roman" w:cs="Times New Roman"/>
+          <w:sz w:val="24"/>
+          <w:szCs w:val="24"/>
+        </w:rPr>
+        <w:t>with σ = 0.05 and σ = 0.1</w:t>
+      </w:r>
+      <w:r>
+        <w:rPr>
+          <w:rFonts w:ascii="Times New Roman" w:hAnsi="Times New Roman" w:cs="Times New Roman"/>
+          <w:sz w:val="24"/>
+          <w:szCs w:val="24"/>
+        </w:rPr>
+        <w:t xml:space="preserve"> </w:t>
+      </w:r>
+      <w:r>
+        <w:rPr>
+          <w:rFonts w:ascii="Times New Roman" w:hAnsi="Times New Roman" w:cs="Times New Roman"/>
+          <w:sz w:val="24"/>
+          <w:szCs w:val="24"/>
+        </w:rPr>
+        <w:t>is</w:t>
+      </w:r>
+      <w:r>
+        <w:rPr>
+          <w:rFonts w:ascii="Times New Roman" w:hAnsi="Times New Roman" w:cs="Times New Roman"/>
+          <w:sz w:val="24"/>
+          <w:szCs w:val="24"/>
+        </w:rPr>
+        <w:t xml:space="preserve"> </w:t>
       </w:r>
       <w:r>
         <w:rPr>
@@ -354,7 +412,7 @@
                     <pic:cNvPicPr/>
                   </pic:nvPicPr>
                   <pic:blipFill>
-                    <a:blip r:embed="rId4" cstate="print">
+                    <a:blip r:embed="rId6" cstate="print">
                       <a:extLst>
                         <a:ext uri="{28A0092B-C50C-407E-A947-70E740481C1C}">
                           <a14:useLocalDpi xmlns:a14="http://schemas.microsoft.com/office/drawing/2010/main" val="0"/>
@@ -483,6 +541,7 @@
         </w:rPr>
         <w:t xml:space="preserve"> </w:t>
       </w:r>
+      <w:bookmarkStart w:id="0" w:name="_Hlk32671373"/>
       <w:r>
         <w:rPr>
           <w:rFonts w:ascii="Times New Roman" w:hAnsi="Times New Roman" w:cs="Times New Roman"/>
@@ -503,29 +562,40 @@
           <w:sz w:val="24"/>
           <w:szCs w:val="24"/>
         </w:rPr>
-        <w:t>lot</w:t>
-      </w:r>
-      <w:r>
-        <w:rPr>
-          <w:rFonts w:ascii="Times New Roman" w:hAnsi="Times New Roman" w:cs="Times New Roman"/>
-          <w:i w:val="0"/>
-          <w:iCs w:val="0"/>
-          <w:color w:val="auto"/>
-          <w:sz w:val="24"/>
-          <w:szCs w:val="24"/>
-        </w:rPr>
-        <w:t>s</w:t>
-      </w:r>
-      <w:r>
-        <w:rPr>
-          <w:rFonts w:ascii="Times New Roman" w:hAnsi="Times New Roman" w:cs="Times New Roman"/>
-          <w:i w:val="0"/>
-          <w:iCs w:val="0"/>
-          <w:color w:val="auto"/>
-          <w:sz w:val="24"/>
-          <w:szCs w:val="24"/>
-        </w:rPr>
-        <w:t xml:space="preserve"> of kernel estimation with σ = 0.05</w:t>
+        <w:t xml:space="preserve">lot of kernel estimation </w:t>
+      </w:r>
+      <w:r>
+        <w:rPr>
+          <w:rFonts w:ascii="Times New Roman" w:hAnsi="Times New Roman" w:cs="Times New Roman"/>
+          <w:i w:val="0"/>
+          <w:iCs w:val="0"/>
+          <w:color w:val="auto"/>
+          <w:sz w:val="24"/>
+          <w:szCs w:val="24"/>
+        </w:rPr>
+        <w:t xml:space="preserve">for </w:t>
+      </w:r>
+      <w:r>
+        <w:rPr>
+          <w:rFonts w:ascii="Times New Roman" w:hAnsi="Times New Roman" w:cs="Times New Roman"/>
+          <w:i w:val="0"/>
+          <w:iCs w:val="0"/>
+          <w:color w:val="auto"/>
+          <w:sz w:val="24"/>
+          <w:szCs w:val="24"/>
+        </w:rPr>
+        <w:t xml:space="preserve">Japanese pine saplings data </w:t>
+      </w:r>
+      <w:r>
+        <w:rPr>
+          <w:rFonts w:ascii="Times New Roman" w:hAnsi="Times New Roman" w:cs="Times New Roman"/>
+          <w:i w:val="0"/>
+          <w:iCs w:val="0"/>
+          <w:color w:val="auto"/>
+          <w:sz w:val="24"/>
+          <w:szCs w:val="24"/>
+        </w:rPr>
+        <w:t>with σ = 0.05</w:t>
       </w:r>
       <w:r>
         <w:rPr>
@@ -571,6 +641,7 @@
         </w:rPr>
         <w:t>, respectively</w:t>
       </w:r>
+      <w:bookmarkEnd w:id="0"/>
       <w:r>
         <w:rPr>
           <w:rFonts w:ascii="Times New Roman" w:hAnsi="Times New Roman" w:cs="Times New Roman"/>
@@ -650,7 +721,6 @@
         </w:rPr>
         <w:t xml:space="preserve">lots of </w:t>
       </w:r>
-      <w:proofErr w:type="spellStart"/>
       <w:r>
         <w:rPr>
           <w:rFonts w:ascii="Times New Roman" w:hAnsi="Times New Roman" w:cs="Times New Roman"/>
@@ -661,7 +731,6 @@
         </w:rPr>
         <w:t>Ghat</w:t>
       </w:r>
-      <w:proofErr w:type="spellEnd"/>
       <w:r>
         <w:rPr>
           <w:rFonts w:ascii="Times New Roman" w:hAnsi="Times New Roman" w:cs="Times New Roman"/>
@@ -670,7 +739,6 @@
         </w:rPr>
         <w:t xml:space="preserve">, </w:t>
       </w:r>
-      <w:proofErr w:type="spellStart"/>
       <w:r>
         <w:rPr>
           <w:rFonts w:ascii="Times New Roman" w:hAnsi="Times New Roman" w:cs="Times New Roman"/>
@@ -681,7 +749,6 @@
         </w:rPr>
         <w:t>Fhat</w:t>
       </w:r>
-      <w:proofErr w:type="spellEnd"/>
       <w:r>
         <w:rPr>
           <w:rFonts w:ascii="Times New Roman" w:hAnsi="Times New Roman" w:cs="Times New Roman"/>
@@ -708,7 +775,6 @@
         </w:rPr>
         <w:t xml:space="preserve">, and </w:t>
       </w:r>
-      <w:proofErr w:type="spellStart"/>
       <w:r>
         <w:rPr>
           <w:rFonts w:ascii="Times New Roman" w:hAnsi="Times New Roman" w:cs="Times New Roman"/>
@@ -719,7 +785,6 @@
         </w:rPr>
         <w:t>Lhat</w:t>
       </w:r>
-      <w:proofErr w:type="spellEnd"/>
       <w:r>
         <w:rPr>
           <w:rFonts w:ascii="Times New Roman" w:hAnsi="Times New Roman" w:cs="Times New Roman"/>
@@ -831,7 +896,7 @@
                     <pic:cNvPicPr/>
                   </pic:nvPicPr>
                   <pic:blipFill>
-                    <a:blip r:embed="rId5" cstate="print">
+                    <a:blip r:embed="rId7" cstate="print">
                       <a:extLst>
                         <a:ext uri="{28A0092B-C50C-407E-A947-70E740481C1C}">
                           <a14:useLocalDpi xmlns:a14="http://schemas.microsoft.com/office/drawing/2010/main" val="0"/>
@@ -949,7 +1014,6 @@
         </w:rPr>
         <w:t xml:space="preserve">. </w:t>
       </w:r>
-      <w:proofErr w:type="spellStart"/>
       <w:r>
         <w:rPr>
           <w:rFonts w:ascii="Times New Roman" w:hAnsi="Times New Roman" w:cs="Times New Roman"/>
@@ -959,7 +1023,6 @@
         </w:rPr>
         <w:t>Ghat</w:t>
       </w:r>
-      <w:proofErr w:type="spellEnd"/>
       <w:r>
         <w:rPr>
           <w:rFonts w:ascii="Times New Roman" w:hAnsi="Times New Roman" w:cs="Times New Roman"/>
@@ -971,7 +1034,6 @@
         </w:rPr>
         <w:t xml:space="preserve"> and </w:t>
       </w:r>
-      <w:proofErr w:type="spellStart"/>
       <w:r>
         <w:rPr>
           <w:rFonts w:ascii="Times New Roman" w:hAnsi="Times New Roman" w:cs="Times New Roman"/>
@@ -981,7 +1043,6 @@
         </w:rPr>
         <w:t>Fhat</w:t>
       </w:r>
-      <w:proofErr w:type="spellEnd"/>
       <w:r>
         <w:rPr>
           <w:rFonts w:ascii="Times New Roman" w:hAnsi="Times New Roman" w:cs="Times New Roman"/>
@@ -1015,7 +1076,6 @@
         </w:rPr>
         <w:t xml:space="preserve">without specifying </w:t>
       </w:r>
-      <w:proofErr w:type="spellStart"/>
       <w:r>
         <w:rPr>
           <w:rFonts w:ascii="Times New Roman" w:hAnsi="Times New Roman" w:cs="Times New Roman"/>
@@ -1025,7 +1085,6 @@
         </w:rPr>
         <w:t>xlim</w:t>
       </w:r>
-      <w:proofErr w:type="spellEnd"/>
       <w:r>
         <w:rPr>
           <w:rFonts w:ascii="Times New Roman" w:hAnsi="Times New Roman" w:cs="Times New Roman"/>
@@ -1087,7 +1146,7 @@
                     <pic:cNvPicPr/>
                   </pic:nvPicPr>
                   <pic:blipFill>
-                    <a:blip r:embed="rId6" cstate="print">
+                    <a:blip r:embed="rId8" cstate="print">
                       <a:extLst>
                         <a:ext uri="{28A0092B-C50C-407E-A947-70E740481C1C}">
                           <a14:useLocalDpi xmlns:a14="http://schemas.microsoft.com/office/drawing/2010/main" val="0"/>
@@ -1236,7 +1295,6 @@
         </w:rPr>
         <w:t xml:space="preserve"> and </w:t>
       </w:r>
-      <w:proofErr w:type="spellStart"/>
       <w:r>
         <w:rPr>
           <w:rFonts w:ascii="Times New Roman" w:hAnsi="Times New Roman" w:cs="Times New Roman"/>
@@ -1246,7 +1304,6 @@
         </w:rPr>
         <w:t>Lhat</w:t>
       </w:r>
-      <w:proofErr w:type="spellEnd"/>
       <w:r>
         <w:rPr>
           <w:rFonts w:ascii="Times New Roman" w:hAnsi="Times New Roman" w:cs="Times New Roman"/>
@@ -1280,7 +1337,6 @@
         </w:rPr>
         <w:t xml:space="preserve">without specifying </w:t>
       </w:r>
-      <w:proofErr w:type="spellStart"/>
       <w:r>
         <w:rPr>
           <w:rFonts w:ascii="Times New Roman" w:hAnsi="Times New Roman" w:cs="Times New Roman"/>
@@ -1290,7 +1346,6 @@
         </w:rPr>
         <w:t>xlim</w:t>
       </w:r>
-      <w:proofErr w:type="spellEnd"/>
       <w:r>
         <w:rPr>
           <w:rFonts w:ascii="Times New Roman" w:hAnsi="Times New Roman" w:cs="Times New Roman"/>
@@ -1392,7 +1447,6 @@
         </w:rPr>
         <w:t xml:space="preserve"> </w:t>
       </w:r>
-      <w:proofErr w:type="spellStart"/>
       <w:r>
         <w:rPr>
           <w:rFonts w:ascii="Times New Roman" w:hAnsi="Times New Roman" w:cs="Times New Roman"/>
@@ -1403,7 +1457,6 @@
         </w:rPr>
         <w:t>Ghat</w:t>
       </w:r>
-      <w:proofErr w:type="spellEnd"/>
       <w:r>
         <w:rPr>
           <w:rFonts w:ascii="Times New Roman" w:hAnsi="Times New Roman" w:cs="Times New Roman"/>
@@ -1412,7 +1465,6 @@
         </w:rPr>
         <w:t xml:space="preserve"> and </w:t>
       </w:r>
-      <w:proofErr w:type="spellStart"/>
       <w:r>
         <w:rPr>
           <w:rFonts w:ascii="Times New Roman" w:hAnsi="Times New Roman" w:cs="Times New Roman"/>
@@ -1423,7 +1475,6 @@
         </w:rPr>
         <w:t>Fhat</w:t>
       </w:r>
-      <w:proofErr w:type="spellEnd"/>
       <w:r>
         <w:rPr>
           <w:rFonts w:ascii="Times New Roman" w:hAnsi="Times New Roman" w:cs="Times New Roman"/>
@@ -1484,7 +1535,7 @@
                     <pic:cNvPicPr/>
                   </pic:nvPicPr>
                   <pic:blipFill>
-                    <a:blip r:embed="rId7" cstate="print">
+                    <a:blip r:embed="rId9" cstate="print">
                       <a:extLst>
                         <a:ext uri="{28A0092B-C50C-407E-A947-70E740481C1C}">
                           <a14:useLocalDpi xmlns:a14="http://schemas.microsoft.com/office/drawing/2010/main" val="0"/>
@@ -1657,7 +1708,6 @@
         </w:rPr>
         <w:t xml:space="preserve"> </w:t>
       </w:r>
-      <w:proofErr w:type="spellStart"/>
       <w:r>
         <w:rPr>
           <w:rFonts w:ascii="Times New Roman" w:hAnsi="Times New Roman" w:cs="Times New Roman"/>
@@ -1667,7 +1717,6 @@
         </w:rPr>
         <w:t>Ghat</w:t>
       </w:r>
-      <w:proofErr w:type="spellEnd"/>
       <w:r>
         <w:rPr>
           <w:rFonts w:ascii="Times New Roman" w:hAnsi="Times New Roman" w:cs="Times New Roman"/>
@@ -1679,7 +1728,6 @@
         </w:rPr>
         <w:t xml:space="preserve"> and </w:t>
       </w:r>
-      <w:proofErr w:type="spellStart"/>
       <w:r>
         <w:rPr>
           <w:rFonts w:ascii="Times New Roman" w:hAnsi="Times New Roman" w:cs="Times New Roman"/>
@@ -1689,7 +1737,6 @@
         </w:rPr>
         <w:t>Fhat</w:t>
       </w:r>
-      <w:proofErr w:type="spellEnd"/>
       <w:r>
         <w:rPr>
           <w:rFonts w:ascii="Times New Roman" w:hAnsi="Times New Roman" w:cs="Times New Roman"/>
@@ -1909,7 +1956,7 @@
                     <pic:cNvPicPr/>
                   </pic:nvPicPr>
                   <pic:blipFill>
-                    <a:blip r:embed="rId8">
+                    <a:blip r:embed="rId10">
                       <a:extLst>
                         <a:ext uri="{28A0092B-C50C-407E-A947-70E740481C1C}">
                           <a14:useLocalDpi xmlns:a14="http://schemas.microsoft.com/office/drawing/2010/main" val="0"/>
@@ -1998,6 +2045,7 @@
           <w:rFonts w:ascii="Times New Roman" w:hAnsi="Times New Roman" w:cs="Times New Roman"/>
           <w:i w:val="0"/>
           <w:iCs w:val="0"/>
+          <w:noProof/>
           <w:color w:val="auto"/>
           <w:sz w:val="24"/>
           <w:szCs w:val="24"/>
@@ -2170,9 +2218,103 @@
         <w:t>Ⅴ</w:t>
       </w:r>
     </w:p>
-    <w:p/>
     <w:p>
-      <w:bookmarkStart w:id="0" w:name="_GoBack"/>
+      <w:r>
+        <w:rPr>
+          <w:rFonts w:ascii="Times New Roman" w:hAnsi="Times New Roman" w:cs="Times New Roman"/>
+          <w:sz w:val="24"/>
+          <w:szCs w:val="24"/>
+        </w:rPr>
+        <w:t xml:space="preserve">The plot of kernel </w:t>
+      </w:r>
+      <w:r>
+        <w:rPr>
+          <w:rFonts w:ascii="Times New Roman" w:hAnsi="Times New Roman" w:cs="Times New Roman"/>
+          <w:sz w:val="24"/>
+          <w:szCs w:val="24"/>
+        </w:rPr>
+        <w:t>esti</w:t>
+      </w:r>
+      <w:r>
+        <w:rPr>
+          <w:rFonts w:ascii="Times New Roman" w:hAnsi="Times New Roman" w:cs="Times New Roman"/>
+          <w:sz w:val="24"/>
+          <w:szCs w:val="24"/>
+        </w:rPr>
+        <w:t xml:space="preserve">mation </w:t>
+      </w:r>
+      <w:r>
+        <w:rPr>
+          <w:rFonts w:ascii="Times New Roman" w:hAnsi="Times New Roman" w:cs="Times New Roman"/>
+          <w:sz w:val="24"/>
+          <w:szCs w:val="24"/>
+        </w:rPr>
+        <w:t xml:space="preserve">California redwood tree saplings </w:t>
+      </w:r>
+      <w:r>
+        <w:rPr>
+          <w:rFonts w:ascii="Times New Roman" w:hAnsi="Times New Roman" w:cs="Times New Roman"/>
+          <w:sz w:val="24"/>
+          <w:szCs w:val="24"/>
+        </w:rPr>
+        <w:t xml:space="preserve">data with </w:t>
+      </w:r>
+      <w:r>
+        <w:rPr>
+          <w:rFonts w:ascii="Times New Roman" w:hAnsi="Times New Roman" w:cs="Times New Roman"/>
+          <w:sz w:val="24"/>
+          <w:szCs w:val="24"/>
+        </w:rPr>
+        <w:t xml:space="preserve">σ = 0.05 and σ = 0.1 </w:t>
+      </w:r>
+      <w:r>
+        <w:rPr>
+          <w:rFonts w:ascii="Times New Roman" w:hAnsi="Times New Roman" w:cs="Times New Roman"/>
+          <w:sz w:val="24"/>
+          <w:szCs w:val="24"/>
+        </w:rPr>
+        <w:t>is</w:t>
+      </w:r>
+      <w:r>
+        <w:rPr>
+          <w:rFonts w:ascii="Times New Roman" w:hAnsi="Times New Roman" w:cs="Times New Roman"/>
+          <w:sz w:val="24"/>
+          <w:szCs w:val="24"/>
+        </w:rPr>
+        <w:t xml:space="preserve"> shown in </w:t>
+      </w:r>
+      <w:r>
+        <w:rPr>
+          <w:rFonts w:ascii="Times New Roman" w:hAnsi="Times New Roman" w:cs="Times New Roman"/>
+          <w:color w:val="4472C4" w:themeColor="accent1"/>
+          <w:sz w:val="24"/>
+          <w:szCs w:val="24"/>
+        </w:rPr>
+        <w:t xml:space="preserve">Figure </w:t>
+      </w:r>
+      <w:r>
+        <w:rPr>
+          <w:rFonts w:ascii="Times New Roman" w:hAnsi="Times New Roman" w:cs="Times New Roman"/>
+          <w:color w:val="4472C4" w:themeColor="accent1"/>
+          <w:sz w:val="24"/>
+          <w:szCs w:val="24"/>
+        </w:rPr>
+        <w:t>6</w:t>
+      </w:r>
+      <w:r>
+        <w:rPr>
+          <w:rFonts w:ascii="Times New Roman" w:hAnsi="Times New Roman" w:cs="Times New Roman"/>
+          <w:sz w:val="24"/>
+          <w:szCs w:val="24"/>
+        </w:rPr>
+        <w:t>.</w:t>
+      </w:r>
+    </w:p>
+    <w:p>
+      <w:pPr>
+        <w:keepNext/>
+        <w:jc w:val="center"/>
+      </w:pPr>
       <w:r>
         <w:rPr>
           <w:noProof/>
@@ -2193,7 +2335,7 @@
                     <pic:cNvPicPr/>
                   </pic:nvPicPr>
                   <pic:blipFill>
-                    <a:blip r:embed="rId9" cstate="print">
+                    <a:blip r:embed="rId11" cstate="print">
                       <a:extLst>
                         <a:ext uri="{28A0092B-C50C-407E-A947-70E740481C1C}">
                           <a14:useLocalDpi xmlns:a14="http://schemas.microsoft.com/office/drawing/2010/main" val="0"/>
@@ -2219,10 +2361,2201 @@
           </wp:inline>
         </w:drawing>
       </w:r>
-      <w:bookmarkEnd w:id="0"/>
+    </w:p>
+    <w:p>
+      <w:pPr>
+        <w:pStyle w:val="Caption"/>
+        <w:jc w:val="center"/>
+        <w:rPr>
+          <w:rFonts w:ascii="Times New Roman" w:hAnsi="Times New Roman" w:cs="Times New Roman"/>
+          <w:i w:val="0"/>
+          <w:iCs w:val="0"/>
+          <w:color w:val="auto"/>
+          <w:sz w:val="24"/>
+          <w:szCs w:val="24"/>
+        </w:rPr>
+      </w:pPr>
+      <w:r>
+        <w:rPr>
+          <w:rFonts w:ascii="Times New Roman" w:hAnsi="Times New Roman" w:cs="Times New Roman"/>
+          <w:i w:val="0"/>
+          <w:iCs w:val="0"/>
+          <w:color w:val="auto"/>
+          <w:sz w:val="24"/>
+          <w:szCs w:val="24"/>
+        </w:rPr>
+        <w:t xml:space="preserve">Figure </w:t>
+      </w:r>
+      <w:r>
+        <w:rPr>
+          <w:rFonts w:ascii="Times New Roman" w:hAnsi="Times New Roman" w:cs="Times New Roman"/>
+          <w:i w:val="0"/>
+          <w:iCs w:val="0"/>
+          <w:color w:val="auto"/>
+          <w:sz w:val="24"/>
+          <w:szCs w:val="24"/>
+        </w:rPr>
+        <w:fldChar w:fldCharType="begin"/>
+      </w:r>
+      <w:r>
+        <w:rPr>
+          <w:rFonts w:ascii="Times New Roman" w:hAnsi="Times New Roman" w:cs="Times New Roman"/>
+          <w:i w:val="0"/>
+          <w:iCs w:val="0"/>
+          <w:color w:val="auto"/>
+          <w:sz w:val="24"/>
+          <w:szCs w:val="24"/>
+        </w:rPr>
+        <w:instrText xml:space="preserve"> SEQ Figure \* ARABIC </w:instrText>
+      </w:r>
+      <w:r>
+        <w:rPr>
+          <w:rFonts w:ascii="Times New Roman" w:hAnsi="Times New Roman" w:cs="Times New Roman"/>
+          <w:i w:val="0"/>
+          <w:iCs w:val="0"/>
+          <w:color w:val="auto"/>
+          <w:sz w:val="24"/>
+          <w:szCs w:val="24"/>
+        </w:rPr>
+        <w:fldChar w:fldCharType="separate"/>
+      </w:r>
+      <w:r>
+        <w:rPr>
+          <w:rFonts w:ascii="Times New Roman" w:hAnsi="Times New Roman" w:cs="Times New Roman"/>
+          <w:i w:val="0"/>
+          <w:iCs w:val="0"/>
+          <w:noProof/>
+          <w:color w:val="auto"/>
+          <w:sz w:val="24"/>
+          <w:szCs w:val="24"/>
+        </w:rPr>
+        <w:t>6</w:t>
+      </w:r>
+      <w:r>
+        <w:rPr>
+          <w:rFonts w:ascii="Times New Roman" w:hAnsi="Times New Roman" w:cs="Times New Roman"/>
+          <w:i w:val="0"/>
+          <w:iCs w:val="0"/>
+          <w:color w:val="auto"/>
+          <w:sz w:val="24"/>
+          <w:szCs w:val="24"/>
+        </w:rPr>
+        <w:fldChar w:fldCharType="end"/>
+      </w:r>
+      <w:r>
+        <w:rPr>
+          <w:rFonts w:ascii="Times New Roman" w:hAnsi="Times New Roman" w:cs="Times New Roman"/>
+          <w:i w:val="0"/>
+          <w:iCs w:val="0"/>
+          <w:color w:val="auto"/>
+          <w:sz w:val="24"/>
+          <w:szCs w:val="24"/>
+        </w:rPr>
+        <w:t>.</w:t>
+      </w:r>
+      <w:r>
+        <w:rPr>
+          <w:rFonts w:ascii="Times New Roman" w:hAnsi="Times New Roman" w:cs="Times New Roman"/>
+          <w:i w:val="0"/>
+          <w:iCs w:val="0"/>
+          <w:color w:val="auto"/>
+          <w:sz w:val="24"/>
+          <w:szCs w:val="24"/>
+        </w:rPr>
+        <w:t xml:space="preserve"> </w:t>
+      </w:r>
+      <w:r>
+        <w:rPr>
+          <w:rFonts w:ascii="Times New Roman" w:hAnsi="Times New Roman" w:cs="Times New Roman"/>
+          <w:i w:val="0"/>
+          <w:iCs w:val="0"/>
+          <w:color w:val="auto"/>
+          <w:sz w:val="24"/>
+          <w:szCs w:val="24"/>
+        </w:rPr>
+        <w:t xml:space="preserve">Plot of kernel estimation for </w:t>
+      </w:r>
+      <w:r>
+        <w:rPr>
+          <w:rFonts w:ascii="Times New Roman" w:hAnsi="Times New Roman" w:cs="Times New Roman"/>
+          <w:i w:val="0"/>
+          <w:iCs w:val="0"/>
+          <w:color w:val="auto"/>
+          <w:sz w:val="24"/>
+          <w:szCs w:val="24"/>
+        </w:rPr>
+        <w:t>California redwood tree saplings data</w:t>
+      </w:r>
+      <w:r>
+        <w:rPr>
+          <w:rFonts w:ascii="Times New Roman" w:hAnsi="Times New Roman" w:cs="Times New Roman"/>
+          <w:i w:val="0"/>
+          <w:iCs w:val="0"/>
+          <w:color w:val="auto"/>
+          <w:sz w:val="24"/>
+          <w:szCs w:val="24"/>
+        </w:rPr>
+        <w:t xml:space="preserve"> with σ = 0.05 and σ = 0.1, respectively</w:t>
+      </w:r>
+      <w:r>
+        <w:rPr>
+          <w:rFonts w:ascii="Times New Roman" w:hAnsi="Times New Roman" w:cs="Times New Roman"/>
+          <w:i w:val="0"/>
+          <w:iCs w:val="0"/>
+          <w:color w:val="auto"/>
+          <w:sz w:val="24"/>
+          <w:szCs w:val="24"/>
+        </w:rPr>
+        <w:t>.</w:t>
+      </w:r>
     </w:p>
     <w:p/>
+    <w:p>
+      <w:pPr>
+        <w:rPr>
+          <w:rFonts w:ascii="Times New Roman" w:hAnsi="Times New Roman" w:cs="Times New Roman"/>
+          <w:sz w:val="24"/>
+          <w:szCs w:val="24"/>
+        </w:rPr>
+      </w:pPr>
+      <w:r>
+        <w:rPr>
+          <w:rFonts w:ascii="Times New Roman" w:hAnsi="Times New Roman" w:cs="Times New Roman"/>
+          <w:sz w:val="24"/>
+          <w:szCs w:val="24"/>
+        </w:rPr>
+        <w:t>The p</w:t>
+      </w:r>
+      <w:r>
+        <w:rPr>
+          <w:rFonts w:ascii="Times New Roman" w:hAnsi="Times New Roman" w:cs="Times New Roman"/>
+          <w:sz w:val="24"/>
+          <w:szCs w:val="24"/>
+        </w:rPr>
+        <w:t xml:space="preserve">lots of </w:t>
+      </w:r>
+      <w:r>
+        <w:rPr>
+          <w:rFonts w:ascii="Times New Roman" w:hAnsi="Times New Roman" w:cs="Times New Roman"/>
+          <w:i/>
+          <w:iCs/>
+          <w:sz w:val="24"/>
+          <w:szCs w:val="24"/>
+        </w:rPr>
+        <w:t>Ghat</w:t>
+      </w:r>
+      <w:r>
+        <w:rPr>
+          <w:rFonts w:ascii="Times New Roman" w:hAnsi="Times New Roman" w:cs="Times New Roman"/>
+          <w:sz w:val="24"/>
+          <w:szCs w:val="24"/>
+        </w:rPr>
+        <w:t xml:space="preserve">, </w:t>
+      </w:r>
+      <w:r>
+        <w:rPr>
+          <w:rFonts w:ascii="Times New Roman" w:hAnsi="Times New Roman" w:cs="Times New Roman"/>
+          <w:i/>
+          <w:iCs/>
+          <w:sz w:val="24"/>
+          <w:szCs w:val="24"/>
+        </w:rPr>
+        <w:t>Fhat</w:t>
+      </w:r>
+      <w:r>
+        <w:rPr>
+          <w:rFonts w:ascii="Times New Roman" w:hAnsi="Times New Roman" w:cs="Times New Roman"/>
+          <w:sz w:val="24"/>
+          <w:szCs w:val="24"/>
+        </w:rPr>
+        <w:t xml:space="preserve">, </w:t>
+      </w:r>
+      <w:r>
+        <w:rPr>
+          <w:rFonts w:ascii="Times New Roman" w:hAnsi="Times New Roman" w:cs="Times New Roman"/>
+          <w:i/>
+          <w:iCs/>
+          <w:sz w:val="24"/>
+          <w:szCs w:val="24"/>
+        </w:rPr>
+        <w:t>Khat</w:t>
+      </w:r>
+      <w:r>
+        <w:rPr>
+          <w:rFonts w:ascii="Times New Roman" w:hAnsi="Times New Roman" w:cs="Times New Roman"/>
+          <w:sz w:val="24"/>
+          <w:szCs w:val="24"/>
+        </w:rPr>
+        <w:t xml:space="preserve">, and </w:t>
+      </w:r>
+      <w:r>
+        <w:rPr>
+          <w:rFonts w:ascii="Times New Roman" w:hAnsi="Times New Roman" w:cs="Times New Roman"/>
+          <w:i/>
+          <w:iCs/>
+          <w:sz w:val="24"/>
+          <w:szCs w:val="24"/>
+        </w:rPr>
+        <w:t>Lhat</w:t>
+      </w:r>
+      <w:r>
+        <w:rPr>
+          <w:rFonts w:ascii="Times New Roman" w:hAnsi="Times New Roman" w:cs="Times New Roman"/>
+          <w:sz w:val="24"/>
+          <w:szCs w:val="24"/>
+        </w:rPr>
+        <w:t xml:space="preserve"> fo</w:t>
+      </w:r>
+      <w:r>
+        <w:rPr>
+          <w:rFonts w:ascii="Times New Roman" w:hAnsi="Times New Roman" w:cs="Times New Roman"/>
+          <w:sz w:val="24"/>
+          <w:szCs w:val="24"/>
+        </w:rPr>
+        <w:t xml:space="preserve">r </w:t>
+      </w:r>
+      <w:r>
+        <w:rPr>
+          <w:rFonts w:ascii="Times New Roman" w:hAnsi="Times New Roman" w:cs="Times New Roman"/>
+          <w:sz w:val="24"/>
+          <w:szCs w:val="24"/>
+        </w:rPr>
+        <w:t xml:space="preserve">California redwood tree </w:t>
+      </w:r>
+      <w:r>
+        <w:rPr>
+          <w:rFonts w:ascii="Times New Roman" w:hAnsi="Times New Roman" w:cs="Times New Roman"/>
+          <w:sz w:val="24"/>
+          <w:szCs w:val="24"/>
+        </w:rPr>
+        <w:t>saplings data</w:t>
+      </w:r>
+      <w:r>
+        <w:rPr>
+          <w:rFonts w:ascii="Times New Roman" w:hAnsi="Times New Roman" w:cs="Times New Roman"/>
+          <w:i/>
+          <w:iCs/>
+          <w:sz w:val="24"/>
+          <w:szCs w:val="24"/>
+        </w:rPr>
+        <w:t xml:space="preserve"> </w:t>
+      </w:r>
+      <w:r>
+        <w:rPr>
+          <w:rFonts w:ascii="Times New Roman" w:hAnsi="Times New Roman" w:cs="Times New Roman"/>
+          <w:sz w:val="24"/>
+          <w:szCs w:val="24"/>
+        </w:rPr>
+        <w:t xml:space="preserve">are shown in </w:t>
+      </w:r>
+      <w:r>
+        <w:rPr>
+          <w:rFonts w:ascii="Times New Roman" w:hAnsi="Times New Roman" w:cs="Times New Roman"/>
+          <w:color w:val="4472C4" w:themeColor="accent1"/>
+          <w:sz w:val="24"/>
+          <w:szCs w:val="24"/>
+        </w:rPr>
+        <w:t xml:space="preserve">Figure </w:t>
+      </w:r>
+      <w:r>
+        <w:rPr>
+          <w:rFonts w:ascii="Times New Roman" w:hAnsi="Times New Roman" w:cs="Times New Roman"/>
+          <w:color w:val="4472C4" w:themeColor="accent1"/>
+          <w:sz w:val="24"/>
+          <w:szCs w:val="24"/>
+        </w:rPr>
+        <w:t>7</w:t>
+      </w:r>
+      <w:r>
+        <w:rPr>
+          <w:rFonts w:ascii="Times New Roman" w:hAnsi="Times New Roman" w:cs="Times New Roman"/>
+          <w:sz w:val="24"/>
+          <w:szCs w:val="24"/>
+        </w:rPr>
+        <w:t xml:space="preserve"> and </w:t>
+      </w:r>
+      <w:r>
+        <w:rPr>
+          <w:rFonts w:ascii="Times New Roman" w:hAnsi="Times New Roman" w:cs="Times New Roman"/>
+          <w:color w:val="4472C4" w:themeColor="accent1"/>
+          <w:sz w:val="24"/>
+          <w:szCs w:val="24"/>
+        </w:rPr>
+        <w:t xml:space="preserve">Figure </w:t>
+      </w:r>
+      <w:r>
+        <w:rPr>
+          <w:rFonts w:ascii="Times New Roman" w:hAnsi="Times New Roman" w:cs="Times New Roman"/>
+          <w:color w:val="4472C4" w:themeColor="accent1"/>
+          <w:sz w:val="24"/>
+          <w:szCs w:val="24"/>
+        </w:rPr>
+        <w:t>8</w:t>
+      </w:r>
+      <w:r>
+        <w:rPr>
+          <w:rFonts w:ascii="Times New Roman" w:hAnsi="Times New Roman" w:cs="Times New Roman"/>
+          <w:sz w:val="24"/>
+          <w:szCs w:val="24"/>
+        </w:rPr>
+        <w:t>.</w:t>
+      </w:r>
+    </w:p>
+    <w:p/>
+    <w:p>
+      <w:pPr>
+        <w:keepNext/>
+        <w:jc w:val="center"/>
+      </w:pPr>
+      <w:r>
+        <w:rPr>
+          <w:noProof/>
+        </w:rPr>
+        <w:lastRenderedPageBreak/>
+        <w:drawing>
+          <wp:inline distT="0" distB="0" distL="0" distR="0" wp14:anchorId="6039C690" wp14:editId="53D1A567">
+            <wp:extent cx="4809744" cy="1995013"/>
+            <wp:effectExtent l="0" t="0" r="0" b="5715"/>
+            <wp:docPr id="3" name="Picture 3" descr="A screenshot of a cell phone&#10;&#10;Description automatically generated"/>
+            <wp:cNvGraphicFramePr>
+              <a:graphicFrameLocks xmlns:a="http://schemas.openxmlformats.org/drawingml/2006/main" noChangeAspect="1"/>
+            </wp:cNvGraphicFramePr>
+            <a:graphic xmlns:a="http://schemas.openxmlformats.org/drawingml/2006/main">
+              <a:graphicData uri="http://schemas.openxmlformats.org/drawingml/2006/picture">
+                <pic:pic xmlns:pic="http://schemas.openxmlformats.org/drawingml/2006/picture">
+                  <pic:nvPicPr>
+                    <pic:cNvPr id="3" name="Fig7.png"/>
+                    <pic:cNvPicPr/>
+                  </pic:nvPicPr>
+                  <pic:blipFill>
+                    <a:blip r:embed="rId12" cstate="print">
+                      <a:extLst>
+                        <a:ext uri="{28A0092B-C50C-407E-A947-70E740481C1C}">
+                          <a14:useLocalDpi xmlns:a14="http://schemas.microsoft.com/office/drawing/2010/main" val="0"/>
+                        </a:ext>
+                      </a:extLst>
+                    </a:blip>
+                    <a:stretch>
+                      <a:fillRect/>
+                    </a:stretch>
+                  </pic:blipFill>
+                  <pic:spPr>
+                    <a:xfrm>
+                      <a:off x="0" y="0"/>
+                      <a:ext cx="4809744" cy="1995013"/>
+                    </a:xfrm>
+                    <a:prstGeom prst="rect">
+                      <a:avLst/>
+                    </a:prstGeom>
+                  </pic:spPr>
+                </pic:pic>
+              </a:graphicData>
+            </a:graphic>
+          </wp:inline>
+        </w:drawing>
+      </w:r>
+    </w:p>
+    <w:p>
+      <w:pPr>
+        <w:pStyle w:val="Caption"/>
+        <w:jc w:val="center"/>
+        <w:rPr>
+          <w:rFonts w:ascii="Times New Roman" w:hAnsi="Times New Roman" w:cs="Times New Roman"/>
+          <w:i w:val="0"/>
+          <w:iCs w:val="0"/>
+          <w:color w:val="auto"/>
+          <w:sz w:val="24"/>
+          <w:szCs w:val="24"/>
+        </w:rPr>
+      </w:pPr>
+      <w:r>
+        <w:rPr>
+          <w:rFonts w:ascii="Times New Roman" w:hAnsi="Times New Roman" w:cs="Times New Roman"/>
+          <w:i w:val="0"/>
+          <w:iCs w:val="0"/>
+          <w:color w:val="auto"/>
+          <w:sz w:val="24"/>
+          <w:szCs w:val="24"/>
+        </w:rPr>
+        <w:t xml:space="preserve">Figure </w:t>
+      </w:r>
+      <w:r>
+        <w:rPr>
+          <w:rFonts w:ascii="Times New Roman" w:hAnsi="Times New Roman" w:cs="Times New Roman"/>
+          <w:i w:val="0"/>
+          <w:iCs w:val="0"/>
+          <w:color w:val="auto"/>
+          <w:sz w:val="24"/>
+          <w:szCs w:val="24"/>
+        </w:rPr>
+        <w:fldChar w:fldCharType="begin"/>
+      </w:r>
+      <w:r>
+        <w:rPr>
+          <w:rFonts w:ascii="Times New Roman" w:hAnsi="Times New Roman" w:cs="Times New Roman"/>
+          <w:i w:val="0"/>
+          <w:iCs w:val="0"/>
+          <w:color w:val="auto"/>
+          <w:sz w:val="24"/>
+          <w:szCs w:val="24"/>
+        </w:rPr>
+        <w:instrText xml:space="preserve"> SEQ Figure \* ARABIC </w:instrText>
+      </w:r>
+      <w:r>
+        <w:rPr>
+          <w:rFonts w:ascii="Times New Roman" w:hAnsi="Times New Roman" w:cs="Times New Roman"/>
+          <w:i w:val="0"/>
+          <w:iCs w:val="0"/>
+          <w:color w:val="auto"/>
+          <w:sz w:val="24"/>
+          <w:szCs w:val="24"/>
+        </w:rPr>
+        <w:fldChar w:fldCharType="separate"/>
+      </w:r>
+      <w:r>
+        <w:rPr>
+          <w:rFonts w:ascii="Times New Roman" w:hAnsi="Times New Roman" w:cs="Times New Roman"/>
+          <w:i w:val="0"/>
+          <w:iCs w:val="0"/>
+          <w:noProof/>
+          <w:color w:val="auto"/>
+          <w:sz w:val="24"/>
+          <w:szCs w:val="24"/>
+        </w:rPr>
+        <w:t>7</w:t>
+      </w:r>
+      <w:r>
+        <w:rPr>
+          <w:rFonts w:ascii="Times New Roman" w:hAnsi="Times New Roman" w:cs="Times New Roman"/>
+          <w:i w:val="0"/>
+          <w:iCs w:val="0"/>
+          <w:color w:val="auto"/>
+          <w:sz w:val="24"/>
+          <w:szCs w:val="24"/>
+        </w:rPr>
+        <w:fldChar w:fldCharType="end"/>
+      </w:r>
+      <w:r>
+        <w:rPr>
+          <w:rFonts w:ascii="Times New Roman" w:hAnsi="Times New Roman" w:cs="Times New Roman"/>
+          <w:i w:val="0"/>
+          <w:iCs w:val="0"/>
+          <w:color w:val="auto"/>
+          <w:sz w:val="24"/>
+          <w:szCs w:val="24"/>
+        </w:rPr>
+        <w:t>.</w:t>
+      </w:r>
+      <w:r>
+        <w:t xml:space="preserve"> </w:t>
+      </w:r>
+      <w:r>
+        <w:rPr>
+          <w:rFonts w:ascii="Times New Roman" w:hAnsi="Times New Roman" w:cs="Times New Roman"/>
+          <w:color w:val="auto"/>
+          <w:sz w:val="24"/>
+          <w:szCs w:val="24"/>
+        </w:rPr>
+        <w:t>Ghat</w:t>
+      </w:r>
+      <w:r>
+        <w:rPr>
+          <w:rFonts w:ascii="Times New Roman" w:hAnsi="Times New Roman" w:cs="Times New Roman"/>
+          <w:i w:val="0"/>
+          <w:iCs w:val="0"/>
+          <w:color w:val="auto"/>
+          <w:sz w:val="24"/>
+          <w:szCs w:val="24"/>
+        </w:rPr>
+        <w:t xml:space="preserve"> and </w:t>
+      </w:r>
+      <w:r>
+        <w:rPr>
+          <w:rFonts w:ascii="Times New Roman" w:hAnsi="Times New Roman" w:cs="Times New Roman"/>
+          <w:color w:val="auto"/>
+          <w:sz w:val="24"/>
+          <w:szCs w:val="24"/>
+        </w:rPr>
+        <w:t>Fhat</w:t>
+      </w:r>
+      <w:r>
+        <w:rPr>
+          <w:rFonts w:ascii="Times New Roman" w:hAnsi="Times New Roman" w:cs="Times New Roman"/>
+          <w:i w:val="0"/>
+          <w:iCs w:val="0"/>
+          <w:color w:val="auto"/>
+          <w:sz w:val="24"/>
+          <w:szCs w:val="24"/>
+        </w:rPr>
+        <w:t xml:space="preserve"> for </w:t>
+      </w:r>
+      <w:r>
+        <w:rPr>
+          <w:rFonts w:ascii="Times New Roman" w:hAnsi="Times New Roman" w:cs="Times New Roman"/>
+          <w:i w:val="0"/>
+          <w:iCs w:val="0"/>
+          <w:color w:val="auto"/>
+          <w:sz w:val="24"/>
+          <w:szCs w:val="24"/>
+        </w:rPr>
+        <w:t>California redwood tree</w:t>
+      </w:r>
+      <w:r>
+        <w:rPr>
+          <w:rFonts w:ascii="Times New Roman" w:hAnsi="Times New Roman" w:cs="Times New Roman"/>
+          <w:i w:val="0"/>
+          <w:iCs w:val="0"/>
+          <w:color w:val="auto"/>
+          <w:sz w:val="24"/>
+          <w:szCs w:val="24"/>
+        </w:rPr>
+        <w:t xml:space="preserve"> </w:t>
+      </w:r>
+      <w:r>
+        <w:rPr>
+          <w:rFonts w:ascii="Times New Roman" w:hAnsi="Times New Roman" w:cs="Times New Roman"/>
+          <w:i w:val="0"/>
+          <w:iCs w:val="0"/>
+          <w:color w:val="auto"/>
+          <w:sz w:val="24"/>
+          <w:szCs w:val="24"/>
+        </w:rPr>
+        <w:t>saplings data (</w:t>
+      </w:r>
+      <w:r>
+        <w:rPr>
+          <w:rFonts w:ascii="Times New Roman" w:hAnsi="Times New Roman" w:cs="Times New Roman"/>
+          <w:i w:val="0"/>
+          <w:iCs w:val="0"/>
+          <w:color w:val="auto"/>
+          <w:sz w:val="24"/>
+          <w:szCs w:val="24"/>
+        </w:rPr>
+        <w:t xml:space="preserve">without specifying </w:t>
+      </w:r>
+      <w:r>
+        <w:rPr>
+          <w:rFonts w:ascii="Times New Roman" w:hAnsi="Times New Roman" w:cs="Times New Roman"/>
+          <w:color w:val="auto"/>
+          <w:sz w:val="24"/>
+          <w:szCs w:val="24"/>
+        </w:rPr>
+        <w:t>xlim</w:t>
+      </w:r>
+      <w:r>
+        <w:rPr>
+          <w:rFonts w:ascii="Times New Roman" w:hAnsi="Times New Roman" w:cs="Times New Roman"/>
+          <w:i w:val="0"/>
+          <w:iCs w:val="0"/>
+          <w:color w:val="auto"/>
+          <w:sz w:val="24"/>
+          <w:szCs w:val="24"/>
+        </w:rPr>
+        <w:t xml:space="preserve"> argument</w:t>
+      </w:r>
+      <w:r>
+        <w:rPr>
+          <w:rFonts w:ascii="Times New Roman" w:hAnsi="Times New Roman" w:cs="Times New Roman"/>
+          <w:i w:val="0"/>
+          <w:iCs w:val="0"/>
+          <w:color w:val="auto"/>
+          <w:sz w:val="24"/>
+          <w:szCs w:val="24"/>
+        </w:rPr>
+        <w:t>)</w:t>
+      </w:r>
+      <w:r>
+        <w:rPr>
+          <w:rFonts w:ascii="Times New Roman" w:hAnsi="Times New Roman" w:cs="Times New Roman"/>
+          <w:i w:val="0"/>
+          <w:iCs w:val="0"/>
+          <w:color w:val="auto"/>
+          <w:sz w:val="24"/>
+          <w:szCs w:val="24"/>
+        </w:rPr>
+        <w:t>.</w:t>
+      </w:r>
+    </w:p>
+    <w:p>
+      <w:pPr>
+        <w:tabs>
+          <w:tab w:val="left" w:pos="2720"/>
+        </w:tabs>
+      </w:pPr>
+      <w:r>
+        <w:tab/>
+      </w:r>
+    </w:p>
+    <w:p>
+      <w:pPr>
+        <w:keepNext/>
+        <w:jc w:val="center"/>
+      </w:pPr>
+      <w:r>
+        <w:rPr>
+          <w:noProof/>
+        </w:rPr>
+        <w:drawing>
+          <wp:inline distT="0" distB="0" distL="0" distR="0" wp14:anchorId="3A04F4FC" wp14:editId="4BB6752C">
+            <wp:extent cx="4809744" cy="1995013"/>
+            <wp:effectExtent l="0" t="0" r="0" b="5715"/>
+            <wp:docPr id="8" name="Picture 8" descr="A screenshot of a cell phone&#10;&#10;Description automatically generated"/>
+            <wp:cNvGraphicFramePr>
+              <a:graphicFrameLocks xmlns:a="http://schemas.openxmlformats.org/drawingml/2006/main" noChangeAspect="1"/>
+            </wp:cNvGraphicFramePr>
+            <a:graphic xmlns:a="http://schemas.openxmlformats.org/drawingml/2006/main">
+              <a:graphicData uri="http://schemas.openxmlformats.org/drawingml/2006/picture">
+                <pic:pic xmlns:pic="http://schemas.openxmlformats.org/drawingml/2006/picture">
+                  <pic:nvPicPr>
+                    <pic:cNvPr id="8" name="Fig8.png"/>
+                    <pic:cNvPicPr/>
+                  </pic:nvPicPr>
+                  <pic:blipFill>
+                    <a:blip r:embed="rId13" cstate="print">
+                      <a:extLst>
+                        <a:ext uri="{28A0092B-C50C-407E-A947-70E740481C1C}">
+                          <a14:useLocalDpi xmlns:a14="http://schemas.microsoft.com/office/drawing/2010/main" val="0"/>
+                        </a:ext>
+                      </a:extLst>
+                    </a:blip>
+                    <a:stretch>
+                      <a:fillRect/>
+                    </a:stretch>
+                  </pic:blipFill>
+                  <pic:spPr>
+                    <a:xfrm>
+                      <a:off x="0" y="0"/>
+                      <a:ext cx="4809744" cy="1995013"/>
+                    </a:xfrm>
+                    <a:prstGeom prst="rect">
+                      <a:avLst/>
+                    </a:prstGeom>
+                  </pic:spPr>
+                </pic:pic>
+              </a:graphicData>
+            </a:graphic>
+          </wp:inline>
+        </w:drawing>
+      </w:r>
+    </w:p>
+    <w:p>
+      <w:pPr>
+        <w:pStyle w:val="Caption"/>
+        <w:jc w:val="center"/>
+        <w:rPr>
+          <w:rFonts w:ascii="Times New Roman" w:hAnsi="Times New Roman" w:cs="Times New Roman"/>
+          <w:i w:val="0"/>
+          <w:iCs w:val="0"/>
+          <w:color w:val="auto"/>
+          <w:sz w:val="24"/>
+          <w:szCs w:val="24"/>
+        </w:rPr>
+      </w:pPr>
+      <w:r>
+        <w:rPr>
+          <w:rFonts w:ascii="Times New Roman" w:hAnsi="Times New Roman" w:cs="Times New Roman"/>
+          <w:i w:val="0"/>
+          <w:iCs w:val="0"/>
+          <w:color w:val="auto"/>
+          <w:sz w:val="24"/>
+          <w:szCs w:val="24"/>
+        </w:rPr>
+        <w:t xml:space="preserve">Figure </w:t>
+      </w:r>
+      <w:r>
+        <w:rPr>
+          <w:rFonts w:ascii="Times New Roman" w:hAnsi="Times New Roman" w:cs="Times New Roman"/>
+          <w:i w:val="0"/>
+          <w:iCs w:val="0"/>
+          <w:color w:val="auto"/>
+          <w:sz w:val="24"/>
+          <w:szCs w:val="24"/>
+        </w:rPr>
+        <w:fldChar w:fldCharType="begin"/>
+      </w:r>
+      <w:r>
+        <w:rPr>
+          <w:rFonts w:ascii="Times New Roman" w:hAnsi="Times New Roman" w:cs="Times New Roman"/>
+          <w:i w:val="0"/>
+          <w:iCs w:val="0"/>
+          <w:color w:val="auto"/>
+          <w:sz w:val="24"/>
+          <w:szCs w:val="24"/>
+        </w:rPr>
+        <w:instrText xml:space="preserve"> SEQ Figure \* ARABIC </w:instrText>
+      </w:r>
+      <w:r>
+        <w:rPr>
+          <w:rFonts w:ascii="Times New Roman" w:hAnsi="Times New Roman" w:cs="Times New Roman"/>
+          <w:i w:val="0"/>
+          <w:iCs w:val="0"/>
+          <w:color w:val="auto"/>
+          <w:sz w:val="24"/>
+          <w:szCs w:val="24"/>
+        </w:rPr>
+        <w:fldChar w:fldCharType="separate"/>
+      </w:r>
+      <w:r>
+        <w:rPr>
+          <w:rFonts w:ascii="Times New Roman" w:hAnsi="Times New Roman" w:cs="Times New Roman"/>
+          <w:i w:val="0"/>
+          <w:iCs w:val="0"/>
+          <w:noProof/>
+          <w:color w:val="auto"/>
+          <w:sz w:val="24"/>
+          <w:szCs w:val="24"/>
+        </w:rPr>
+        <w:t>8</w:t>
+      </w:r>
+      <w:r>
+        <w:rPr>
+          <w:rFonts w:ascii="Times New Roman" w:hAnsi="Times New Roman" w:cs="Times New Roman"/>
+          <w:i w:val="0"/>
+          <w:iCs w:val="0"/>
+          <w:color w:val="auto"/>
+          <w:sz w:val="24"/>
+          <w:szCs w:val="24"/>
+        </w:rPr>
+        <w:fldChar w:fldCharType="end"/>
+      </w:r>
+      <w:r>
+        <w:rPr>
+          <w:rFonts w:ascii="Times New Roman" w:hAnsi="Times New Roman" w:cs="Times New Roman"/>
+          <w:i w:val="0"/>
+          <w:iCs w:val="0"/>
+          <w:color w:val="auto"/>
+          <w:sz w:val="24"/>
+          <w:szCs w:val="24"/>
+        </w:rPr>
+        <w:t>.</w:t>
+      </w:r>
+      <w:r>
+        <w:t xml:space="preserve"> </w:t>
+      </w:r>
+      <w:r>
+        <w:rPr>
+          <w:rFonts w:ascii="Times New Roman" w:hAnsi="Times New Roman" w:cs="Times New Roman"/>
+          <w:color w:val="auto"/>
+          <w:sz w:val="24"/>
+          <w:szCs w:val="24"/>
+        </w:rPr>
+        <w:t>Khat</w:t>
+      </w:r>
+      <w:r>
+        <w:rPr>
+          <w:rFonts w:ascii="Times New Roman" w:hAnsi="Times New Roman" w:cs="Times New Roman"/>
+          <w:i w:val="0"/>
+          <w:iCs w:val="0"/>
+          <w:color w:val="auto"/>
+          <w:sz w:val="24"/>
+          <w:szCs w:val="24"/>
+        </w:rPr>
+        <w:t xml:space="preserve"> and </w:t>
+      </w:r>
+      <w:r>
+        <w:rPr>
+          <w:rFonts w:ascii="Times New Roman" w:hAnsi="Times New Roman" w:cs="Times New Roman"/>
+          <w:color w:val="auto"/>
+          <w:sz w:val="24"/>
+          <w:szCs w:val="24"/>
+        </w:rPr>
+        <w:t>Lhat</w:t>
+      </w:r>
+      <w:r>
+        <w:rPr>
+          <w:rFonts w:ascii="Times New Roman" w:hAnsi="Times New Roman" w:cs="Times New Roman"/>
+          <w:i w:val="0"/>
+          <w:iCs w:val="0"/>
+          <w:color w:val="auto"/>
+          <w:sz w:val="24"/>
+          <w:szCs w:val="24"/>
+        </w:rPr>
+        <w:t xml:space="preserve"> </w:t>
+      </w:r>
+      <w:r>
+        <w:rPr>
+          <w:rFonts w:ascii="Times New Roman" w:hAnsi="Times New Roman" w:cs="Times New Roman"/>
+          <w:i w:val="0"/>
+          <w:iCs w:val="0"/>
+          <w:color w:val="auto"/>
+          <w:sz w:val="24"/>
+          <w:szCs w:val="24"/>
+        </w:rPr>
+        <w:t xml:space="preserve">for </w:t>
+      </w:r>
+      <w:r>
+        <w:rPr>
+          <w:rFonts w:ascii="Times New Roman" w:hAnsi="Times New Roman" w:cs="Times New Roman"/>
+          <w:i w:val="0"/>
+          <w:iCs w:val="0"/>
+          <w:color w:val="auto"/>
+          <w:sz w:val="24"/>
+          <w:szCs w:val="24"/>
+        </w:rPr>
+        <w:t>California redwood tree</w:t>
+      </w:r>
+      <w:r>
+        <w:rPr>
+          <w:rFonts w:ascii="Times New Roman" w:hAnsi="Times New Roman" w:cs="Times New Roman"/>
+          <w:i w:val="0"/>
+          <w:iCs w:val="0"/>
+          <w:color w:val="auto"/>
+          <w:sz w:val="24"/>
+          <w:szCs w:val="24"/>
+        </w:rPr>
+        <w:t xml:space="preserve"> </w:t>
+      </w:r>
+      <w:r>
+        <w:rPr>
+          <w:rFonts w:ascii="Times New Roman" w:hAnsi="Times New Roman" w:cs="Times New Roman"/>
+          <w:i w:val="0"/>
+          <w:iCs w:val="0"/>
+          <w:color w:val="auto"/>
+          <w:sz w:val="24"/>
+          <w:szCs w:val="24"/>
+        </w:rPr>
+        <w:t>saplings data (</w:t>
+      </w:r>
+      <w:r>
+        <w:rPr>
+          <w:rFonts w:ascii="Times New Roman" w:hAnsi="Times New Roman" w:cs="Times New Roman"/>
+          <w:i w:val="0"/>
+          <w:iCs w:val="0"/>
+          <w:color w:val="auto"/>
+          <w:sz w:val="24"/>
+          <w:szCs w:val="24"/>
+        </w:rPr>
+        <w:t xml:space="preserve">without specifying </w:t>
+      </w:r>
+      <w:r>
+        <w:rPr>
+          <w:rFonts w:ascii="Times New Roman" w:hAnsi="Times New Roman" w:cs="Times New Roman"/>
+          <w:color w:val="auto"/>
+          <w:sz w:val="24"/>
+          <w:szCs w:val="24"/>
+        </w:rPr>
+        <w:t>xlim</w:t>
+      </w:r>
+      <w:r>
+        <w:rPr>
+          <w:rFonts w:ascii="Times New Roman" w:hAnsi="Times New Roman" w:cs="Times New Roman"/>
+          <w:i w:val="0"/>
+          <w:iCs w:val="0"/>
+          <w:color w:val="auto"/>
+          <w:sz w:val="24"/>
+          <w:szCs w:val="24"/>
+        </w:rPr>
+        <w:t xml:space="preserve"> argument</w:t>
+      </w:r>
+      <w:r>
+        <w:rPr>
+          <w:rFonts w:ascii="Times New Roman" w:hAnsi="Times New Roman" w:cs="Times New Roman"/>
+          <w:i w:val="0"/>
+          <w:iCs w:val="0"/>
+          <w:color w:val="auto"/>
+          <w:sz w:val="24"/>
+          <w:szCs w:val="24"/>
+        </w:rPr>
+        <w:t>)</w:t>
+      </w:r>
+      <w:r>
+        <w:rPr>
+          <w:rFonts w:ascii="Times New Roman" w:hAnsi="Times New Roman" w:cs="Times New Roman"/>
+          <w:i w:val="0"/>
+          <w:iCs w:val="0"/>
+          <w:color w:val="auto"/>
+          <w:sz w:val="24"/>
+          <w:szCs w:val="24"/>
+        </w:rPr>
+        <w:t>.</w:t>
+      </w:r>
+    </w:p>
+    <w:p>
+      <w:pPr>
+        <w:pStyle w:val="Caption"/>
+        <w:rPr>
+          <w:i w:val="0"/>
+          <w:iCs w:val="0"/>
+        </w:rPr>
+      </w:pPr>
+    </w:p>
+    <w:p>
+      <w:pPr>
+        <w:keepNext/>
+        <w:jc w:val="center"/>
+      </w:pPr>
+      <w:r>
+        <w:rPr>
+          <w:noProof/>
+        </w:rPr>
+        <w:drawing>
+          <wp:inline distT="0" distB="0" distL="0" distR="0" wp14:anchorId="753FAE8E" wp14:editId="51341C05">
+            <wp:extent cx="4809744" cy="1995013"/>
+            <wp:effectExtent l="0" t="0" r="0" b="5715"/>
+            <wp:docPr id="9" name="Picture 9" descr="A close up of a map&#10;&#10;Description automatically generated"/>
+            <wp:cNvGraphicFramePr>
+              <a:graphicFrameLocks xmlns:a="http://schemas.openxmlformats.org/drawingml/2006/main" noChangeAspect="1"/>
+            </wp:cNvGraphicFramePr>
+            <a:graphic xmlns:a="http://schemas.openxmlformats.org/drawingml/2006/main">
+              <a:graphicData uri="http://schemas.openxmlformats.org/drawingml/2006/picture">
+                <pic:pic xmlns:pic="http://schemas.openxmlformats.org/drawingml/2006/picture">
+                  <pic:nvPicPr>
+                    <pic:cNvPr id="9" name="Fig9.png"/>
+                    <pic:cNvPicPr/>
+                  </pic:nvPicPr>
+                  <pic:blipFill>
+                    <a:blip r:embed="rId14" cstate="print">
+                      <a:extLst>
+                        <a:ext uri="{28A0092B-C50C-407E-A947-70E740481C1C}">
+                          <a14:useLocalDpi xmlns:a14="http://schemas.microsoft.com/office/drawing/2010/main" val="0"/>
+                        </a:ext>
+                      </a:extLst>
+                    </a:blip>
+                    <a:stretch>
+                      <a:fillRect/>
+                    </a:stretch>
+                  </pic:blipFill>
+                  <pic:spPr>
+                    <a:xfrm>
+                      <a:off x="0" y="0"/>
+                      <a:ext cx="4809744" cy="1995013"/>
+                    </a:xfrm>
+                    <a:prstGeom prst="rect">
+                      <a:avLst/>
+                    </a:prstGeom>
+                  </pic:spPr>
+                </pic:pic>
+              </a:graphicData>
+            </a:graphic>
+          </wp:inline>
+        </w:drawing>
+      </w:r>
+    </w:p>
+    <w:p>
+      <w:pPr>
+        <w:pStyle w:val="Caption"/>
+        <w:jc w:val="center"/>
+      </w:pPr>
+      <w:r>
+        <w:rPr>
+          <w:rFonts w:ascii="Times New Roman" w:hAnsi="Times New Roman" w:cs="Times New Roman"/>
+          <w:i w:val="0"/>
+          <w:iCs w:val="0"/>
+          <w:color w:val="auto"/>
+          <w:sz w:val="24"/>
+          <w:szCs w:val="24"/>
+        </w:rPr>
+        <w:t xml:space="preserve">Figure </w:t>
+      </w:r>
+      <w:r>
+        <w:rPr>
+          <w:rFonts w:ascii="Times New Roman" w:hAnsi="Times New Roman" w:cs="Times New Roman"/>
+          <w:i w:val="0"/>
+          <w:iCs w:val="0"/>
+          <w:color w:val="auto"/>
+          <w:sz w:val="24"/>
+          <w:szCs w:val="24"/>
+        </w:rPr>
+        <w:fldChar w:fldCharType="begin"/>
+      </w:r>
+      <w:r>
+        <w:rPr>
+          <w:rFonts w:ascii="Times New Roman" w:hAnsi="Times New Roman" w:cs="Times New Roman"/>
+          <w:i w:val="0"/>
+          <w:iCs w:val="0"/>
+          <w:color w:val="auto"/>
+          <w:sz w:val="24"/>
+          <w:szCs w:val="24"/>
+        </w:rPr>
+        <w:instrText xml:space="preserve"> SEQ Figure \* ARABIC </w:instrText>
+      </w:r>
+      <w:r>
+        <w:rPr>
+          <w:rFonts w:ascii="Times New Roman" w:hAnsi="Times New Roman" w:cs="Times New Roman"/>
+          <w:i w:val="0"/>
+          <w:iCs w:val="0"/>
+          <w:color w:val="auto"/>
+          <w:sz w:val="24"/>
+          <w:szCs w:val="24"/>
+        </w:rPr>
+        <w:fldChar w:fldCharType="separate"/>
+      </w:r>
+      <w:r>
+        <w:rPr>
+          <w:rFonts w:ascii="Times New Roman" w:hAnsi="Times New Roman" w:cs="Times New Roman"/>
+          <w:i w:val="0"/>
+          <w:iCs w:val="0"/>
+          <w:noProof/>
+          <w:color w:val="auto"/>
+          <w:sz w:val="24"/>
+          <w:szCs w:val="24"/>
+        </w:rPr>
+        <w:t>9</w:t>
+      </w:r>
+      <w:r>
+        <w:rPr>
+          <w:rFonts w:ascii="Times New Roman" w:hAnsi="Times New Roman" w:cs="Times New Roman"/>
+          <w:i w:val="0"/>
+          <w:iCs w:val="0"/>
+          <w:color w:val="auto"/>
+          <w:sz w:val="24"/>
+          <w:szCs w:val="24"/>
+        </w:rPr>
+        <w:fldChar w:fldCharType="end"/>
+      </w:r>
+      <w:r>
+        <w:rPr>
+          <w:rFonts w:ascii="Times New Roman" w:hAnsi="Times New Roman" w:cs="Times New Roman"/>
+          <w:i w:val="0"/>
+          <w:iCs w:val="0"/>
+          <w:color w:val="auto"/>
+          <w:sz w:val="24"/>
+          <w:szCs w:val="24"/>
+        </w:rPr>
+        <w:t xml:space="preserve">. </w:t>
+      </w:r>
+      <w:r>
+        <w:rPr>
+          <w:rFonts w:ascii="Times New Roman" w:hAnsi="Times New Roman" w:cs="Times New Roman"/>
+          <w:i w:val="0"/>
+          <w:iCs w:val="0"/>
+          <w:color w:val="auto"/>
+          <w:sz w:val="24"/>
+          <w:szCs w:val="24"/>
+        </w:rPr>
+        <w:t>P</w:t>
+      </w:r>
+      <w:r>
+        <w:rPr>
+          <w:rFonts w:ascii="Times New Roman" w:hAnsi="Times New Roman" w:cs="Times New Roman"/>
+          <w:i w:val="0"/>
+          <w:iCs w:val="0"/>
+          <w:color w:val="auto"/>
+          <w:sz w:val="24"/>
+          <w:szCs w:val="24"/>
+        </w:rPr>
+        <w:t xml:space="preserve">lot </w:t>
+      </w:r>
+      <w:r>
+        <w:rPr>
+          <w:rFonts w:ascii="Times New Roman" w:hAnsi="Times New Roman" w:cs="Times New Roman"/>
+          <w:i w:val="0"/>
+          <w:iCs w:val="0"/>
+          <w:color w:val="auto"/>
+          <w:sz w:val="24"/>
+          <w:szCs w:val="24"/>
+        </w:rPr>
+        <w:t>of</w:t>
+      </w:r>
+      <w:r>
+        <w:rPr>
+          <w:rFonts w:ascii="Times New Roman" w:hAnsi="Times New Roman" w:cs="Times New Roman"/>
+          <w:i w:val="0"/>
+          <w:iCs w:val="0"/>
+          <w:color w:val="auto"/>
+          <w:sz w:val="24"/>
+          <w:szCs w:val="24"/>
+        </w:rPr>
+        <w:t xml:space="preserve"> </w:t>
+      </w:r>
+      <w:r>
+        <w:rPr>
+          <w:rFonts w:ascii="Times New Roman" w:hAnsi="Times New Roman" w:cs="Times New Roman"/>
+          <w:color w:val="auto"/>
+          <w:sz w:val="24"/>
+          <w:szCs w:val="24"/>
+        </w:rPr>
+        <w:t>Fhat</w:t>
+      </w:r>
+      <w:r>
+        <w:rPr>
+          <w:rFonts w:ascii="Times New Roman" w:hAnsi="Times New Roman" w:cs="Times New Roman"/>
+          <w:i w:val="0"/>
+          <w:iCs w:val="0"/>
+          <w:color w:val="auto"/>
+          <w:sz w:val="24"/>
+          <w:szCs w:val="24"/>
+        </w:rPr>
+        <w:t xml:space="preserve"> and </w:t>
+      </w:r>
+      <w:r>
+        <w:rPr>
+          <w:rFonts w:ascii="Times New Roman" w:hAnsi="Times New Roman" w:cs="Times New Roman"/>
+          <w:color w:val="auto"/>
+          <w:sz w:val="24"/>
+          <w:szCs w:val="24"/>
+        </w:rPr>
+        <w:t>Khat</w:t>
+      </w:r>
+      <w:r>
+        <w:rPr>
+          <w:rFonts w:ascii="Times New Roman" w:hAnsi="Times New Roman" w:cs="Times New Roman"/>
+          <w:i w:val="0"/>
+          <w:iCs w:val="0"/>
+          <w:color w:val="auto"/>
+          <w:sz w:val="24"/>
+          <w:szCs w:val="24"/>
+        </w:rPr>
+        <w:t xml:space="preserve"> with simulating bounds for </w:t>
+      </w:r>
+      <w:r>
+        <w:rPr>
+          <w:rFonts w:ascii="Times New Roman" w:hAnsi="Times New Roman" w:cs="Times New Roman"/>
+          <w:i w:val="0"/>
+          <w:iCs w:val="0"/>
+          <w:color w:val="auto"/>
+          <w:sz w:val="24"/>
+          <w:szCs w:val="24"/>
+        </w:rPr>
+        <w:t>California redwood tree</w:t>
+      </w:r>
+      <w:r>
+        <w:rPr>
+          <w:rFonts w:ascii="Times New Roman" w:hAnsi="Times New Roman" w:cs="Times New Roman"/>
+          <w:i w:val="0"/>
+          <w:iCs w:val="0"/>
+          <w:color w:val="auto"/>
+          <w:sz w:val="24"/>
+          <w:szCs w:val="24"/>
+        </w:rPr>
+        <w:t xml:space="preserve"> </w:t>
+      </w:r>
+      <w:r>
+        <w:rPr>
+          <w:rFonts w:ascii="Times New Roman" w:hAnsi="Times New Roman" w:cs="Times New Roman"/>
+          <w:i w:val="0"/>
+          <w:iCs w:val="0"/>
+          <w:color w:val="auto"/>
+          <w:sz w:val="24"/>
+          <w:szCs w:val="24"/>
+        </w:rPr>
+        <w:t>sapling</w:t>
+      </w:r>
+      <w:r>
+        <w:rPr>
+          <w:rFonts w:ascii="Times New Roman" w:hAnsi="Times New Roman" w:cs="Times New Roman"/>
+          <w:i w:val="0"/>
+          <w:iCs w:val="0"/>
+          <w:color w:val="auto"/>
+          <w:sz w:val="24"/>
+          <w:szCs w:val="24"/>
+        </w:rPr>
+        <w:t>s data</w:t>
+      </w:r>
+      <w:r>
+        <w:rPr>
+          <w:rFonts w:ascii="Times New Roman" w:hAnsi="Times New Roman" w:cs="Times New Roman"/>
+          <w:i w:val="0"/>
+          <w:iCs w:val="0"/>
+          <w:color w:val="auto"/>
+          <w:sz w:val="24"/>
+          <w:szCs w:val="24"/>
+        </w:rPr>
+        <w:t>.</w:t>
+      </w:r>
+    </w:p>
+    <w:p/>
+    <w:p>
+      <w:pPr>
+        <w:keepNext/>
+        <w:jc w:val="center"/>
+      </w:pPr>
+      <w:r>
+        <w:rPr>
+          <w:noProof/>
+        </w:rPr>
+        <w:drawing>
+          <wp:inline distT="0" distB="0" distL="0" distR="0" wp14:anchorId="7A62FB45" wp14:editId="5CCFF4B2">
+            <wp:extent cx="4809744" cy="1928621"/>
+            <wp:effectExtent l="0" t="0" r="0" b="0"/>
+            <wp:docPr id="10" name="Picture 10" descr="A close up of a computer&#10;&#10;Description automatically generated"/>
+            <wp:cNvGraphicFramePr>
+              <a:graphicFrameLocks xmlns:a="http://schemas.openxmlformats.org/drawingml/2006/main" noChangeAspect="1"/>
+            </wp:cNvGraphicFramePr>
+            <a:graphic xmlns:a="http://schemas.openxmlformats.org/drawingml/2006/main">
+              <a:graphicData uri="http://schemas.openxmlformats.org/drawingml/2006/picture">
+                <pic:pic xmlns:pic="http://schemas.openxmlformats.org/drawingml/2006/picture">
+                  <pic:nvPicPr>
+                    <pic:cNvPr id="10" name="Fig10.png"/>
+                    <pic:cNvPicPr/>
+                  </pic:nvPicPr>
+                  <pic:blipFill>
+                    <a:blip r:embed="rId15" cstate="print">
+                      <a:extLst>
+                        <a:ext uri="{28A0092B-C50C-407E-A947-70E740481C1C}">
+                          <a14:useLocalDpi xmlns:a14="http://schemas.microsoft.com/office/drawing/2010/main" val="0"/>
+                        </a:ext>
+                      </a:extLst>
+                    </a:blip>
+                    <a:stretch>
+                      <a:fillRect/>
+                    </a:stretch>
+                  </pic:blipFill>
+                  <pic:spPr>
+                    <a:xfrm>
+                      <a:off x="0" y="0"/>
+                      <a:ext cx="4809744" cy="1928621"/>
+                    </a:xfrm>
+                    <a:prstGeom prst="rect">
+                      <a:avLst/>
+                    </a:prstGeom>
+                  </pic:spPr>
+                </pic:pic>
+              </a:graphicData>
+            </a:graphic>
+          </wp:inline>
+        </w:drawing>
+      </w:r>
+    </w:p>
+    <w:p>
+      <w:pPr>
+        <w:pStyle w:val="Caption"/>
+        <w:jc w:val="center"/>
+      </w:pPr>
+      <w:r>
+        <w:rPr>
+          <w:rFonts w:ascii="Times New Roman" w:hAnsi="Times New Roman" w:cs="Times New Roman"/>
+          <w:i w:val="0"/>
+          <w:iCs w:val="0"/>
+          <w:color w:val="auto"/>
+          <w:sz w:val="24"/>
+          <w:szCs w:val="24"/>
+        </w:rPr>
+        <w:t xml:space="preserve">Figure </w:t>
+      </w:r>
+      <w:r>
+        <w:rPr>
+          <w:rFonts w:ascii="Times New Roman" w:hAnsi="Times New Roman" w:cs="Times New Roman"/>
+          <w:i w:val="0"/>
+          <w:iCs w:val="0"/>
+          <w:color w:val="auto"/>
+          <w:sz w:val="24"/>
+          <w:szCs w:val="24"/>
+        </w:rPr>
+        <w:fldChar w:fldCharType="begin"/>
+      </w:r>
+      <w:r>
+        <w:rPr>
+          <w:rFonts w:ascii="Times New Roman" w:hAnsi="Times New Roman" w:cs="Times New Roman"/>
+          <w:i w:val="0"/>
+          <w:iCs w:val="0"/>
+          <w:color w:val="auto"/>
+          <w:sz w:val="24"/>
+          <w:szCs w:val="24"/>
+        </w:rPr>
+        <w:instrText xml:space="preserve"> SEQ Figure \* ARABIC </w:instrText>
+      </w:r>
+      <w:r>
+        <w:rPr>
+          <w:rFonts w:ascii="Times New Roman" w:hAnsi="Times New Roman" w:cs="Times New Roman"/>
+          <w:i w:val="0"/>
+          <w:iCs w:val="0"/>
+          <w:color w:val="auto"/>
+          <w:sz w:val="24"/>
+          <w:szCs w:val="24"/>
+        </w:rPr>
+        <w:fldChar w:fldCharType="separate"/>
+      </w:r>
+      <w:r>
+        <w:rPr>
+          <w:rFonts w:ascii="Times New Roman" w:hAnsi="Times New Roman" w:cs="Times New Roman"/>
+          <w:i w:val="0"/>
+          <w:iCs w:val="0"/>
+          <w:noProof/>
+          <w:color w:val="auto"/>
+          <w:sz w:val="24"/>
+          <w:szCs w:val="24"/>
+        </w:rPr>
+        <w:t>10</w:t>
+      </w:r>
+      <w:r>
+        <w:rPr>
+          <w:rFonts w:ascii="Times New Roman" w:hAnsi="Times New Roman" w:cs="Times New Roman"/>
+          <w:i w:val="0"/>
+          <w:iCs w:val="0"/>
+          <w:color w:val="auto"/>
+          <w:sz w:val="24"/>
+          <w:szCs w:val="24"/>
+        </w:rPr>
+        <w:fldChar w:fldCharType="end"/>
+      </w:r>
+      <w:r>
+        <w:rPr>
+          <w:rFonts w:ascii="Times New Roman" w:hAnsi="Times New Roman" w:cs="Times New Roman"/>
+          <w:i w:val="0"/>
+          <w:iCs w:val="0"/>
+          <w:color w:val="auto"/>
+          <w:sz w:val="24"/>
+          <w:szCs w:val="24"/>
+        </w:rPr>
+        <w:t>.</w:t>
+      </w:r>
+      <w:r>
+        <w:rPr>
+          <w:rFonts w:ascii="Times New Roman" w:hAnsi="Times New Roman" w:cs="Times New Roman"/>
+          <w:i w:val="0"/>
+          <w:iCs w:val="0"/>
+          <w:color w:val="auto"/>
+          <w:sz w:val="24"/>
+          <w:szCs w:val="24"/>
+        </w:rPr>
+        <w:t xml:space="preserve"> </w:t>
+      </w:r>
+      <w:r>
+        <w:rPr>
+          <w:rFonts w:ascii="Times New Roman" w:hAnsi="Times New Roman" w:cs="Times New Roman"/>
+          <w:i w:val="0"/>
+          <w:iCs w:val="0"/>
+          <w:color w:val="auto"/>
+          <w:sz w:val="24"/>
+          <w:szCs w:val="24"/>
+        </w:rPr>
+        <w:t xml:space="preserve">Plot of kernel estimation for </w:t>
+      </w:r>
+      <w:r>
+        <w:rPr>
+          <w:rFonts w:ascii="Times New Roman" w:hAnsi="Times New Roman" w:cs="Times New Roman"/>
+          <w:i w:val="0"/>
+          <w:iCs w:val="0"/>
+          <w:color w:val="auto"/>
+          <w:sz w:val="24"/>
+          <w:szCs w:val="24"/>
+        </w:rPr>
+        <w:t>regular point pattern</w:t>
+      </w:r>
+      <w:r>
+        <w:rPr>
+          <w:rFonts w:ascii="Times New Roman" w:hAnsi="Times New Roman" w:cs="Times New Roman"/>
+          <w:i w:val="0"/>
+          <w:iCs w:val="0"/>
+          <w:color w:val="auto"/>
+          <w:sz w:val="24"/>
+          <w:szCs w:val="24"/>
+        </w:rPr>
+        <w:t xml:space="preserve"> with σ = 0.05 and σ = 0.1, respectively</w:t>
+      </w:r>
+      <w:r>
+        <w:rPr>
+          <w:rFonts w:ascii="Times New Roman" w:hAnsi="Times New Roman" w:cs="Times New Roman"/>
+          <w:i w:val="0"/>
+          <w:iCs w:val="0"/>
+          <w:color w:val="auto"/>
+          <w:sz w:val="24"/>
+          <w:szCs w:val="24"/>
+        </w:rPr>
+        <w:t>.</w:t>
+      </w:r>
+    </w:p>
+    <w:p/>
+    <w:p>
+      <w:pPr>
+        <w:keepNext/>
+        <w:jc w:val="center"/>
+      </w:pPr>
+      <w:r>
+        <w:rPr>
+          <w:noProof/>
+        </w:rPr>
+        <w:drawing>
+          <wp:inline distT="0" distB="0" distL="0" distR="0" wp14:anchorId="7C1A2F88" wp14:editId="070656AB">
+            <wp:extent cx="4809744" cy="1993887"/>
+            <wp:effectExtent l="0" t="0" r="0" b="6985"/>
+            <wp:docPr id="11" name="Picture 11" descr="A screenshot of a cell phone&#10;&#10;Description automatically generated"/>
+            <wp:cNvGraphicFramePr>
+              <a:graphicFrameLocks xmlns:a="http://schemas.openxmlformats.org/drawingml/2006/main" noChangeAspect="1"/>
+            </wp:cNvGraphicFramePr>
+            <a:graphic xmlns:a="http://schemas.openxmlformats.org/drawingml/2006/main">
+              <a:graphicData uri="http://schemas.openxmlformats.org/drawingml/2006/picture">
+                <pic:pic xmlns:pic="http://schemas.openxmlformats.org/drawingml/2006/picture">
+                  <pic:nvPicPr>
+                    <pic:cNvPr id="11" name="Fig11.png"/>
+                    <pic:cNvPicPr/>
+                  </pic:nvPicPr>
+                  <pic:blipFill>
+                    <a:blip r:embed="rId16" cstate="print">
+                      <a:extLst>
+                        <a:ext uri="{28A0092B-C50C-407E-A947-70E740481C1C}">
+                          <a14:useLocalDpi xmlns:a14="http://schemas.microsoft.com/office/drawing/2010/main" val="0"/>
+                        </a:ext>
+                      </a:extLst>
+                    </a:blip>
+                    <a:stretch>
+                      <a:fillRect/>
+                    </a:stretch>
+                  </pic:blipFill>
+                  <pic:spPr>
+                    <a:xfrm>
+                      <a:off x="0" y="0"/>
+                      <a:ext cx="4809744" cy="1993887"/>
+                    </a:xfrm>
+                    <a:prstGeom prst="rect">
+                      <a:avLst/>
+                    </a:prstGeom>
+                  </pic:spPr>
+                </pic:pic>
+              </a:graphicData>
+            </a:graphic>
+          </wp:inline>
+        </w:drawing>
+      </w:r>
+    </w:p>
+    <w:p>
+      <w:pPr>
+        <w:pStyle w:val="Caption"/>
+        <w:jc w:val="center"/>
+      </w:pPr>
+      <w:r>
+        <w:rPr>
+          <w:rFonts w:ascii="Times New Roman" w:hAnsi="Times New Roman" w:cs="Times New Roman"/>
+          <w:i w:val="0"/>
+          <w:iCs w:val="0"/>
+          <w:color w:val="auto"/>
+          <w:sz w:val="24"/>
+          <w:szCs w:val="24"/>
+        </w:rPr>
+        <w:t xml:space="preserve">Figure </w:t>
+      </w:r>
+      <w:r>
+        <w:rPr>
+          <w:rFonts w:ascii="Times New Roman" w:hAnsi="Times New Roman" w:cs="Times New Roman"/>
+          <w:i w:val="0"/>
+          <w:iCs w:val="0"/>
+          <w:color w:val="auto"/>
+          <w:sz w:val="24"/>
+          <w:szCs w:val="24"/>
+        </w:rPr>
+        <w:fldChar w:fldCharType="begin"/>
+      </w:r>
+      <w:r>
+        <w:rPr>
+          <w:rFonts w:ascii="Times New Roman" w:hAnsi="Times New Roman" w:cs="Times New Roman"/>
+          <w:i w:val="0"/>
+          <w:iCs w:val="0"/>
+          <w:color w:val="auto"/>
+          <w:sz w:val="24"/>
+          <w:szCs w:val="24"/>
+        </w:rPr>
+        <w:instrText xml:space="preserve"> SEQ Figure \* ARABIC </w:instrText>
+      </w:r>
+      <w:r>
+        <w:rPr>
+          <w:rFonts w:ascii="Times New Roman" w:hAnsi="Times New Roman" w:cs="Times New Roman"/>
+          <w:i w:val="0"/>
+          <w:iCs w:val="0"/>
+          <w:color w:val="auto"/>
+          <w:sz w:val="24"/>
+          <w:szCs w:val="24"/>
+        </w:rPr>
+        <w:fldChar w:fldCharType="separate"/>
+      </w:r>
+      <w:r>
+        <w:rPr>
+          <w:rFonts w:ascii="Times New Roman" w:hAnsi="Times New Roman" w:cs="Times New Roman"/>
+          <w:i w:val="0"/>
+          <w:iCs w:val="0"/>
+          <w:noProof/>
+          <w:color w:val="auto"/>
+          <w:sz w:val="24"/>
+          <w:szCs w:val="24"/>
+        </w:rPr>
+        <w:t>11</w:t>
+      </w:r>
+      <w:r>
+        <w:rPr>
+          <w:rFonts w:ascii="Times New Roman" w:hAnsi="Times New Roman" w:cs="Times New Roman"/>
+          <w:i w:val="0"/>
+          <w:iCs w:val="0"/>
+          <w:color w:val="auto"/>
+          <w:sz w:val="24"/>
+          <w:szCs w:val="24"/>
+        </w:rPr>
+        <w:fldChar w:fldCharType="end"/>
+      </w:r>
+      <w:r>
+        <w:rPr>
+          <w:rFonts w:ascii="Times New Roman" w:hAnsi="Times New Roman" w:cs="Times New Roman"/>
+          <w:i w:val="0"/>
+          <w:iCs w:val="0"/>
+          <w:color w:val="auto"/>
+          <w:sz w:val="24"/>
+          <w:szCs w:val="24"/>
+        </w:rPr>
+        <w:t>.</w:t>
+      </w:r>
+      <w:r>
+        <w:rPr>
+          <w:rFonts w:ascii="Times New Roman" w:hAnsi="Times New Roman" w:cs="Times New Roman"/>
+          <w:color w:val="auto"/>
+          <w:sz w:val="24"/>
+          <w:szCs w:val="24"/>
+        </w:rPr>
+        <w:t xml:space="preserve"> </w:t>
+      </w:r>
+      <w:r>
+        <w:rPr>
+          <w:rFonts w:ascii="Times New Roman" w:hAnsi="Times New Roman" w:cs="Times New Roman"/>
+          <w:color w:val="auto"/>
+          <w:sz w:val="24"/>
+          <w:szCs w:val="24"/>
+        </w:rPr>
+        <w:t>Ghat</w:t>
+      </w:r>
+      <w:r>
+        <w:rPr>
+          <w:rFonts w:ascii="Times New Roman" w:hAnsi="Times New Roman" w:cs="Times New Roman"/>
+          <w:i w:val="0"/>
+          <w:iCs w:val="0"/>
+          <w:color w:val="auto"/>
+          <w:sz w:val="24"/>
+          <w:szCs w:val="24"/>
+        </w:rPr>
+        <w:t xml:space="preserve"> and </w:t>
+      </w:r>
+      <w:r>
+        <w:rPr>
+          <w:rFonts w:ascii="Times New Roman" w:hAnsi="Times New Roman" w:cs="Times New Roman"/>
+          <w:color w:val="auto"/>
+          <w:sz w:val="24"/>
+          <w:szCs w:val="24"/>
+        </w:rPr>
+        <w:t>Fhat</w:t>
+      </w:r>
+      <w:r>
+        <w:rPr>
+          <w:rFonts w:ascii="Times New Roman" w:hAnsi="Times New Roman" w:cs="Times New Roman"/>
+          <w:i w:val="0"/>
+          <w:iCs w:val="0"/>
+          <w:color w:val="auto"/>
+          <w:sz w:val="24"/>
+          <w:szCs w:val="24"/>
+        </w:rPr>
+        <w:t xml:space="preserve"> </w:t>
+      </w:r>
+      <w:r>
+        <w:rPr>
+          <w:rFonts w:ascii="Times New Roman" w:hAnsi="Times New Roman" w:cs="Times New Roman"/>
+          <w:i w:val="0"/>
+          <w:iCs w:val="0"/>
+          <w:color w:val="auto"/>
+          <w:sz w:val="24"/>
+          <w:szCs w:val="24"/>
+        </w:rPr>
+        <w:t xml:space="preserve">for </w:t>
+      </w:r>
+      <w:r>
+        <w:rPr>
+          <w:rFonts w:ascii="Times New Roman" w:hAnsi="Times New Roman" w:cs="Times New Roman"/>
+          <w:i w:val="0"/>
+          <w:iCs w:val="0"/>
+          <w:color w:val="auto"/>
+          <w:sz w:val="24"/>
+          <w:szCs w:val="24"/>
+        </w:rPr>
+        <w:t>regular point pattern</w:t>
+      </w:r>
+      <w:r>
+        <w:rPr>
+          <w:rFonts w:ascii="Times New Roman" w:hAnsi="Times New Roman" w:cs="Times New Roman"/>
+          <w:i w:val="0"/>
+          <w:iCs w:val="0"/>
+          <w:color w:val="auto"/>
+          <w:sz w:val="24"/>
+          <w:szCs w:val="24"/>
+        </w:rPr>
+        <w:t xml:space="preserve"> (</w:t>
+      </w:r>
+      <w:r>
+        <w:rPr>
+          <w:rFonts w:ascii="Times New Roman" w:hAnsi="Times New Roman" w:cs="Times New Roman"/>
+          <w:i w:val="0"/>
+          <w:iCs w:val="0"/>
+          <w:color w:val="auto"/>
+          <w:sz w:val="24"/>
+          <w:szCs w:val="24"/>
+        </w:rPr>
+        <w:t xml:space="preserve">without specifying </w:t>
+      </w:r>
+      <w:r>
+        <w:rPr>
+          <w:rFonts w:ascii="Times New Roman" w:hAnsi="Times New Roman" w:cs="Times New Roman"/>
+          <w:color w:val="auto"/>
+          <w:sz w:val="24"/>
+          <w:szCs w:val="24"/>
+        </w:rPr>
+        <w:t>xlim</w:t>
+      </w:r>
+      <w:r>
+        <w:rPr>
+          <w:rFonts w:ascii="Times New Roman" w:hAnsi="Times New Roman" w:cs="Times New Roman"/>
+          <w:i w:val="0"/>
+          <w:iCs w:val="0"/>
+          <w:color w:val="auto"/>
+          <w:sz w:val="24"/>
+          <w:szCs w:val="24"/>
+        </w:rPr>
+        <w:t xml:space="preserve"> argument</w:t>
+      </w:r>
+      <w:r>
+        <w:rPr>
+          <w:rFonts w:ascii="Times New Roman" w:hAnsi="Times New Roman" w:cs="Times New Roman"/>
+          <w:i w:val="0"/>
+          <w:iCs w:val="0"/>
+          <w:color w:val="auto"/>
+          <w:sz w:val="24"/>
+          <w:szCs w:val="24"/>
+        </w:rPr>
+        <w:t>)</w:t>
+      </w:r>
+      <w:r>
+        <w:rPr>
+          <w:rFonts w:ascii="Times New Roman" w:hAnsi="Times New Roman" w:cs="Times New Roman"/>
+          <w:i w:val="0"/>
+          <w:iCs w:val="0"/>
+          <w:color w:val="auto"/>
+          <w:sz w:val="24"/>
+          <w:szCs w:val="24"/>
+        </w:rPr>
+        <w:t>.</w:t>
+      </w:r>
+    </w:p>
+    <w:p/>
+    <w:p>
+      <w:pPr>
+        <w:keepNext/>
+        <w:jc w:val="center"/>
+      </w:pPr>
+      <w:r>
+        <w:rPr>
+          <w:noProof/>
+        </w:rPr>
+        <w:drawing>
+          <wp:inline distT="0" distB="0" distL="0" distR="0" wp14:anchorId="56C3D4AB" wp14:editId="390CCE70">
+            <wp:extent cx="4809744" cy="1993887"/>
+            <wp:effectExtent l="0" t="0" r="0" b="6985"/>
+            <wp:docPr id="12" name="Picture 12" descr="A close up of a map&#10;&#10;Description automatically generated"/>
+            <wp:cNvGraphicFramePr>
+              <a:graphicFrameLocks xmlns:a="http://schemas.openxmlformats.org/drawingml/2006/main" noChangeAspect="1"/>
+            </wp:cNvGraphicFramePr>
+            <a:graphic xmlns:a="http://schemas.openxmlformats.org/drawingml/2006/main">
+              <a:graphicData uri="http://schemas.openxmlformats.org/drawingml/2006/picture">
+                <pic:pic xmlns:pic="http://schemas.openxmlformats.org/drawingml/2006/picture">
+                  <pic:nvPicPr>
+                    <pic:cNvPr id="12" name="Fig12.png"/>
+                    <pic:cNvPicPr/>
+                  </pic:nvPicPr>
+                  <pic:blipFill>
+                    <a:blip r:embed="rId17" cstate="print">
+                      <a:extLst>
+                        <a:ext uri="{28A0092B-C50C-407E-A947-70E740481C1C}">
+                          <a14:useLocalDpi xmlns:a14="http://schemas.microsoft.com/office/drawing/2010/main" val="0"/>
+                        </a:ext>
+                      </a:extLst>
+                    </a:blip>
+                    <a:stretch>
+                      <a:fillRect/>
+                    </a:stretch>
+                  </pic:blipFill>
+                  <pic:spPr>
+                    <a:xfrm>
+                      <a:off x="0" y="0"/>
+                      <a:ext cx="4809744" cy="1993887"/>
+                    </a:xfrm>
+                    <a:prstGeom prst="rect">
+                      <a:avLst/>
+                    </a:prstGeom>
+                  </pic:spPr>
+                </pic:pic>
+              </a:graphicData>
+            </a:graphic>
+          </wp:inline>
+        </w:drawing>
+      </w:r>
+    </w:p>
+    <w:p>
+      <w:pPr>
+        <w:pStyle w:val="Caption"/>
+        <w:jc w:val="center"/>
+        <w:rPr>
+          <w:rFonts w:ascii="Times New Roman" w:hAnsi="Times New Roman" w:cs="Times New Roman"/>
+          <w:i w:val="0"/>
+          <w:iCs w:val="0"/>
+          <w:color w:val="auto"/>
+          <w:sz w:val="24"/>
+          <w:szCs w:val="24"/>
+        </w:rPr>
+      </w:pPr>
+      <w:r>
+        <w:rPr>
+          <w:rFonts w:ascii="Times New Roman" w:hAnsi="Times New Roman" w:cs="Times New Roman"/>
+          <w:i w:val="0"/>
+          <w:iCs w:val="0"/>
+          <w:color w:val="auto"/>
+          <w:sz w:val="24"/>
+          <w:szCs w:val="24"/>
+        </w:rPr>
+        <w:t xml:space="preserve">Figure </w:t>
+      </w:r>
+      <w:r>
+        <w:rPr>
+          <w:rFonts w:ascii="Times New Roman" w:hAnsi="Times New Roman" w:cs="Times New Roman"/>
+          <w:i w:val="0"/>
+          <w:iCs w:val="0"/>
+          <w:color w:val="auto"/>
+          <w:sz w:val="24"/>
+          <w:szCs w:val="24"/>
+        </w:rPr>
+        <w:fldChar w:fldCharType="begin"/>
+      </w:r>
+      <w:r>
+        <w:rPr>
+          <w:rFonts w:ascii="Times New Roman" w:hAnsi="Times New Roman" w:cs="Times New Roman"/>
+          <w:i w:val="0"/>
+          <w:iCs w:val="0"/>
+          <w:color w:val="auto"/>
+          <w:sz w:val="24"/>
+          <w:szCs w:val="24"/>
+        </w:rPr>
+        <w:instrText xml:space="preserve"> SEQ Figure \* ARABIC </w:instrText>
+      </w:r>
+      <w:r>
+        <w:rPr>
+          <w:rFonts w:ascii="Times New Roman" w:hAnsi="Times New Roman" w:cs="Times New Roman"/>
+          <w:i w:val="0"/>
+          <w:iCs w:val="0"/>
+          <w:color w:val="auto"/>
+          <w:sz w:val="24"/>
+          <w:szCs w:val="24"/>
+        </w:rPr>
+        <w:fldChar w:fldCharType="separate"/>
+      </w:r>
+      <w:r>
+        <w:rPr>
+          <w:rFonts w:ascii="Times New Roman" w:hAnsi="Times New Roman" w:cs="Times New Roman"/>
+          <w:i w:val="0"/>
+          <w:iCs w:val="0"/>
+          <w:noProof/>
+          <w:color w:val="auto"/>
+          <w:sz w:val="24"/>
+          <w:szCs w:val="24"/>
+        </w:rPr>
+        <w:t>12</w:t>
+      </w:r>
+      <w:r>
+        <w:rPr>
+          <w:rFonts w:ascii="Times New Roman" w:hAnsi="Times New Roman" w:cs="Times New Roman"/>
+          <w:i w:val="0"/>
+          <w:iCs w:val="0"/>
+          <w:color w:val="auto"/>
+          <w:sz w:val="24"/>
+          <w:szCs w:val="24"/>
+        </w:rPr>
+        <w:fldChar w:fldCharType="end"/>
+      </w:r>
+      <w:r>
+        <w:rPr>
+          <w:rFonts w:ascii="Times New Roman" w:hAnsi="Times New Roman" w:cs="Times New Roman"/>
+          <w:i w:val="0"/>
+          <w:iCs w:val="0"/>
+          <w:color w:val="auto"/>
+          <w:sz w:val="24"/>
+          <w:szCs w:val="24"/>
+        </w:rPr>
+        <w:t>.</w:t>
+      </w:r>
+      <w:r>
+        <w:t xml:space="preserve"> </w:t>
+      </w:r>
+      <w:r>
+        <w:rPr>
+          <w:rFonts w:ascii="Times New Roman" w:hAnsi="Times New Roman" w:cs="Times New Roman"/>
+          <w:color w:val="auto"/>
+          <w:sz w:val="24"/>
+          <w:szCs w:val="24"/>
+        </w:rPr>
+        <w:t>Khat</w:t>
+      </w:r>
+      <w:r>
+        <w:rPr>
+          <w:rFonts w:ascii="Times New Roman" w:hAnsi="Times New Roman" w:cs="Times New Roman"/>
+          <w:i w:val="0"/>
+          <w:iCs w:val="0"/>
+          <w:color w:val="auto"/>
+          <w:sz w:val="24"/>
+          <w:szCs w:val="24"/>
+        </w:rPr>
+        <w:t xml:space="preserve"> and </w:t>
+      </w:r>
+      <w:r>
+        <w:rPr>
+          <w:rFonts w:ascii="Times New Roman" w:hAnsi="Times New Roman" w:cs="Times New Roman"/>
+          <w:color w:val="auto"/>
+          <w:sz w:val="24"/>
+          <w:szCs w:val="24"/>
+        </w:rPr>
+        <w:t>Lhat</w:t>
+      </w:r>
+      <w:r>
+        <w:rPr>
+          <w:rFonts w:ascii="Times New Roman" w:hAnsi="Times New Roman" w:cs="Times New Roman"/>
+          <w:i w:val="0"/>
+          <w:iCs w:val="0"/>
+          <w:color w:val="auto"/>
+          <w:sz w:val="24"/>
+          <w:szCs w:val="24"/>
+        </w:rPr>
+        <w:t xml:space="preserve"> </w:t>
+      </w:r>
+      <w:r>
+        <w:rPr>
+          <w:rFonts w:ascii="Times New Roman" w:hAnsi="Times New Roman" w:cs="Times New Roman"/>
+          <w:i w:val="0"/>
+          <w:iCs w:val="0"/>
+          <w:color w:val="auto"/>
+          <w:sz w:val="24"/>
+          <w:szCs w:val="24"/>
+        </w:rPr>
+        <w:t xml:space="preserve">for </w:t>
+      </w:r>
+      <w:r>
+        <w:rPr>
+          <w:rFonts w:ascii="Times New Roman" w:hAnsi="Times New Roman" w:cs="Times New Roman"/>
+          <w:i w:val="0"/>
+          <w:iCs w:val="0"/>
+          <w:color w:val="auto"/>
+          <w:sz w:val="24"/>
+          <w:szCs w:val="24"/>
+        </w:rPr>
+        <w:t>regular point pattern</w:t>
+      </w:r>
+      <w:r>
+        <w:rPr>
+          <w:rFonts w:ascii="Times New Roman" w:hAnsi="Times New Roman" w:cs="Times New Roman"/>
+          <w:i w:val="0"/>
+          <w:iCs w:val="0"/>
+          <w:color w:val="auto"/>
+          <w:sz w:val="24"/>
+          <w:szCs w:val="24"/>
+        </w:rPr>
+        <w:t xml:space="preserve"> </w:t>
+      </w:r>
+      <w:r>
+        <w:rPr>
+          <w:rFonts w:ascii="Times New Roman" w:hAnsi="Times New Roman" w:cs="Times New Roman"/>
+          <w:i w:val="0"/>
+          <w:iCs w:val="0"/>
+          <w:color w:val="auto"/>
+          <w:sz w:val="24"/>
+          <w:szCs w:val="24"/>
+        </w:rPr>
+        <w:t>(</w:t>
+      </w:r>
+      <w:r>
+        <w:rPr>
+          <w:rFonts w:ascii="Times New Roman" w:hAnsi="Times New Roman" w:cs="Times New Roman"/>
+          <w:i w:val="0"/>
+          <w:iCs w:val="0"/>
+          <w:color w:val="auto"/>
+          <w:sz w:val="24"/>
+          <w:szCs w:val="24"/>
+        </w:rPr>
+        <w:t xml:space="preserve">without specifying </w:t>
+      </w:r>
+      <w:r>
+        <w:rPr>
+          <w:rFonts w:ascii="Times New Roman" w:hAnsi="Times New Roman" w:cs="Times New Roman"/>
+          <w:color w:val="auto"/>
+          <w:sz w:val="24"/>
+          <w:szCs w:val="24"/>
+        </w:rPr>
+        <w:t>xlim</w:t>
+      </w:r>
+      <w:r>
+        <w:rPr>
+          <w:rFonts w:ascii="Times New Roman" w:hAnsi="Times New Roman" w:cs="Times New Roman"/>
+          <w:i w:val="0"/>
+          <w:iCs w:val="0"/>
+          <w:color w:val="auto"/>
+          <w:sz w:val="24"/>
+          <w:szCs w:val="24"/>
+        </w:rPr>
+        <w:t xml:space="preserve"> argument</w:t>
+      </w:r>
+      <w:r>
+        <w:rPr>
+          <w:rFonts w:ascii="Times New Roman" w:hAnsi="Times New Roman" w:cs="Times New Roman"/>
+          <w:i w:val="0"/>
+          <w:iCs w:val="0"/>
+          <w:color w:val="auto"/>
+          <w:sz w:val="24"/>
+          <w:szCs w:val="24"/>
+        </w:rPr>
+        <w:t>)</w:t>
+      </w:r>
+      <w:r>
+        <w:rPr>
+          <w:rFonts w:ascii="Times New Roman" w:hAnsi="Times New Roman" w:cs="Times New Roman"/>
+          <w:i w:val="0"/>
+          <w:iCs w:val="0"/>
+          <w:color w:val="auto"/>
+          <w:sz w:val="24"/>
+          <w:szCs w:val="24"/>
+        </w:rPr>
+        <w:t>.</w:t>
+      </w:r>
+    </w:p>
+    <w:p>
+      <w:pPr>
+        <w:pStyle w:val="Caption"/>
+        <w:jc w:val="center"/>
+      </w:pPr>
+    </w:p>
+    <w:p>
+      <w:pPr>
+        <w:keepNext/>
+        <w:jc w:val="center"/>
+      </w:pPr>
+      <w:r>
+        <w:rPr>
+          <w:noProof/>
+        </w:rPr>
+        <w:drawing>
+          <wp:inline distT="0" distB="0" distL="0" distR="0" wp14:anchorId="2FFD098F" wp14:editId="688DF688">
+            <wp:extent cx="4809744" cy="1993887"/>
+            <wp:effectExtent l="0" t="0" r="0" b="6985"/>
+            <wp:docPr id="13" name="Picture 13" descr="A close up of a map&#10;&#10;Description automatically generated"/>
+            <wp:cNvGraphicFramePr>
+              <a:graphicFrameLocks xmlns:a="http://schemas.openxmlformats.org/drawingml/2006/main" noChangeAspect="1"/>
+            </wp:cNvGraphicFramePr>
+            <a:graphic xmlns:a="http://schemas.openxmlformats.org/drawingml/2006/main">
+              <a:graphicData uri="http://schemas.openxmlformats.org/drawingml/2006/picture">
+                <pic:pic xmlns:pic="http://schemas.openxmlformats.org/drawingml/2006/picture">
+                  <pic:nvPicPr>
+                    <pic:cNvPr id="13" name="Fig13.png"/>
+                    <pic:cNvPicPr/>
+                  </pic:nvPicPr>
+                  <pic:blipFill>
+                    <a:blip r:embed="rId18" cstate="print">
+                      <a:extLst>
+                        <a:ext uri="{28A0092B-C50C-407E-A947-70E740481C1C}">
+                          <a14:useLocalDpi xmlns:a14="http://schemas.microsoft.com/office/drawing/2010/main" val="0"/>
+                        </a:ext>
+                      </a:extLst>
+                    </a:blip>
+                    <a:stretch>
+                      <a:fillRect/>
+                    </a:stretch>
+                  </pic:blipFill>
+                  <pic:spPr>
+                    <a:xfrm>
+                      <a:off x="0" y="0"/>
+                      <a:ext cx="4809744" cy="1993887"/>
+                    </a:xfrm>
+                    <a:prstGeom prst="rect">
+                      <a:avLst/>
+                    </a:prstGeom>
+                  </pic:spPr>
+                </pic:pic>
+              </a:graphicData>
+            </a:graphic>
+          </wp:inline>
+        </w:drawing>
+      </w:r>
+    </w:p>
+    <w:p>
+      <w:pPr>
+        <w:pStyle w:val="Caption"/>
+        <w:jc w:val="center"/>
+      </w:pPr>
+      <w:r>
+        <w:rPr>
+          <w:rFonts w:ascii="Times New Roman" w:hAnsi="Times New Roman" w:cs="Times New Roman"/>
+          <w:i w:val="0"/>
+          <w:iCs w:val="0"/>
+          <w:color w:val="auto"/>
+          <w:sz w:val="24"/>
+          <w:szCs w:val="24"/>
+        </w:rPr>
+        <w:t xml:space="preserve">Figure </w:t>
+      </w:r>
+      <w:r>
+        <w:rPr>
+          <w:rFonts w:ascii="Times New Roman" w:hAnsi="Times New Roman" w:cs="Times New Roman"/>
+          <w:i w:val="0"/>
+          <w:iCs w:val="0"/>
+          <w:color w:val="auto"/>
+          <w:sz w:val="24"/>
+          <w:szCs w:val="24"/>
+        </w:rPr>
+        <w:fldChar w:fldCharType="begin"/>
+      </w:r>
+      <w:r>
+        <w:rPr>
+          <w:rFonts w:ascii="Times New Roman" w:hAnsi="Times New Roman" w:cs="Times New Roman"/>
+          <w:i w:val="0"/>
+          <w:iCs w:val="0"/>
+          <w:color w:val="auto"/>
+          <w:sz w:val="24"/>
+          <w:szCs w:val="24"/>
+        </w:rPr>
+        <w:instrText xml:space="preserve"> SEQ Figure \* ARABIC </w:instrText>
+      </w:r>
+      <w:r>
+        <w:rPr>
+          <w:rFonts w:ascii="Times New Roman" w:hAnsi="Times New Roman" w:cs="Times New Roman"/>
+          <w:i w:val="0"/>
+          <w:iCs w:val="0"/>
+          <w:color w:val="auto"/>
+          <w:sz w:val="24"/>
+          <w:szCs w:val="24"/>
+        </w:rPr>
+        <w:fldChar w:fldCharType="separate"/>
+      </w:r>
+      <w:r>
+        <w:rPr>
+          <w:rFonts w:ascii="Times New Roman" w:hAnsi="Times New Roman" w:cs="Times New Roman"/>
+          <w:i w:val="0"/>
+          <w:iCs w:val="0"/>
+          <w:color w:val="auto"/>
+          <w:sz w:val="24"/>
+          <w:szCs w:val="24"/>
+        </w:rPr>
+        <w:t>13</w:t>
+      </w:r>
+      <w:r>
+        <w:rPr>
+          <w:rFonts w:ascii="Times New Roman" w:hAnsi="Times New Roman" w:cs="Times New Roman"/>
+          <w:i w:val="0"/>
+          <w:iCs w:val="0"/>
+          <w:color w:val="auto"/>
+          <w:sz w:val="24"/>
+          <w:szCs w:val="24"/>
+        </w:rPr>
+        <w:fldChar w:fldCharType="end"/>
+      </w:r>
+      <w:r>
+        <w:rPr>
+          <w:rFonts w:ascii="Times New Roman" w:hAnsi="Times New Roman" w:cs="Times New Roman"/>
+          <w:i w:val="0"/>
+          <w:iCs w:val="0"/>
+          <w:color w:val="auto"/>
+          <w:sz w:val="24"/>
+          <w:szCs w:val="24"/>
+        </w:rPr>
+        <w:t xml:space="preserve">. </w:t>
+      </w:r>
+      <w:r>
+        <w:rPr>
+          <w:rFonts w:ascii="Times New Roman" w:hAnsi="Times New Roman" w:cs="Times New Roman"/>
+          <w:i w:val="0"/>
+          <w:iCs w:val="0"/>
+          <w:color w:val="auto"/>
+          <w:sz w:val="24"/>
+          <w:szCs w:val="24"/>
+        </w:rPr>
+        <w:t>P</w:t>
+      </w:r>
+      <w:r>
+        <w:rPr>
+          <w:rFonts w:ascii="Times New Roman" w:hAnsi="Times New Roman" w:cs="Times New Roman"/>
+          <w:i w:val="0"/>
+          <w:iCs w:val="0"/>
+          <w:color w:val="auto"/>
+          <w:sz w:val="24"/>
+          <w:szCs w:val="24"/>
+        </w:rPr>
+        <w:t xml:space="preserve">lot </w:t>
+      </w:r>
+      <w:r>
+        <w:rPr>
+          <w:rFonts w:ascii="Times New Roman" w:hAnsi="Times New Roman" w:cs="Times New Roman"/>
+          <w:i w:val="0"/>
+          <w:iCs w:val="0"/>
+          <w:color w:val="auto"/>
+          <w:sz w:val="24"/>
+          <w:szCs w:val="24"/>
+        </w:rPr>
+        <w:t>of</w:t>
+      </w:r>
+      <w:r>
+        <w:rPr>
+          <w:rFonts w:ascii="Times New Roman" w:hAnsi="Times New Roman" w:cs="Times New Roman"/>
+          <w:i w:val="0"/>
+          <w:iCs w:val="0"/>
+          <w:color w:val="auto"/>
+          <w:sz w:val="24"/>
+          <w:szCs w:val="24"/>
+        </w:rPr>
+        <w:t xml:space="preserve"> </w:t>
+      </w:r>
+      <w:r>
+        <w:rPr>
+          <w:rFonts w:ascii="Times New Roman" w:hAnsi="Times New Roman" w:cs="Times New Roman"/>
+          <w:color w:val="auto"/>
+          <w:sz w:val="24"/>
+          <w:szCs w:val="24"/>
+        </w:rPr>
+        <w:t>Fhat</w:t>
+      </w:r>
+      <w:r>
+        <w:rPr>
+          <w:rFonts w:ascii="Times New Roman" w:hAnsi="Times New Roman" w:cs="Times New Roman"/>
+          <w:i w:val="0"/>
+          <w:iCs w:val="0"/>
+          <w:color w:val="auto"/>
+          <w:sz w:val="24"/>
+          <w:szCs w:val="24"/>
+        </w:rPr>
+        <w:t xml:space="preserve"> and </w:t>
+      </w:r>
+      <w:r>
+        <w:rPr>
+          <w:rFonts w:ascii="Times New Roman" w:hAnsi="Times New Roman" w:cs="Times New Roman"/>
+          <w:color w:val="auto"/>
+          <w:sz w:val="24"/>
+          <w:szCs w:val="24"/>
+        </w:rPr>
+        <w:t>Khat</w:t>
+      </w:r>
+      <w:r>
+        <w:rPr>
+          <w:rFonts w:ascii="Times New Roman" w:hAnsi="Times New Roman" w:cs="Times New Roman"/>
+          <w:i w:val="0"/>
+          <w:iCs w:val="0"/>
+          <w:color w:val="auto"/>
+          <w:sz w:val="24"/>
+          <w:szCs w:val="24"/>
+        </w:rPr>
+        <w:t xml:space="preserve"> with simulating bounds for </w:t>
+      </w:r>
+      <w:r>
+        <w:rPr>
+          <w:rFonts w:ascii="Times New Roman" w:hAnsi="Times New Roman" w:cs="Times New Roman"/>
+          <w:i w:val="0"/>
+          <w:iCs w:val="0"/>
+          <w:color w:val="auto"/>
+          <w:sz w:val="24"/>
+          <w:szCs w:val="24"/>
+        </w:rPr>
+        <w:t>regular point pattern</w:t>
+      </w:r>
+      <w:bookmarkStart w:id="1" w:name="_GoBack"/>
+      <w:bookmarkEnd w:id="1"/>
+      <w:r>
+        <w:rPr>
+          <w:rFonts w:ascii="Times New Roman" w:hAnsi="Times New Roman" w:cs="Times New Roman"/>
+          <w:i w:val="0"/>
+          <w:iCs w:val="0"/>
+          <w:color w:val="auto"/>
+          <w:sz w:val="24"/>
+          <w:szCs w:val="24"/>
+        </w:rPr>
+        <w:t>.</w:t>
+      </w:r>
+    </w:p>
+    <w:p/>
+    <w:p/>
     <w:sectPr>
+      <w:footerReference w:type="default" r:id="rId19"/>
       <w:pgSz w:w="12240" w:h="15840"/>
       <w:pgMar w:top="1440" w:right="1440" w:bottom="1440" w:left="1440" w:header="720" w:footer="720" w:gutter="0"/>
       <w:cols w:space="720"/>
@@ -2230,6 +4563,129 @@
     </w:sectPr>
   </w:body>
 </w:document>
+</file>
+
+<file path=word/endnotes.xml><?xml version="1.0" encoding="utf-8"?>
+<w:endnotes xmlns:wpc="http://schemas.microsoft.com/office/word/2010/wordprocessingCanvas" xmlns:cx="http://schemas.microsoft.com/office/drawing/2014/chartex" xmlns:cx1="http://schemas.microsoft.com/office/drawing/2015/9/8/chartex" xmlns:cx2="http://schemas.microsoft.com/office/drawing/2015/10/21/chartex" xmlns:cx3="http://schemas.microsoft.com/office/drawing/2016/5/9/chartex" xmlns:cx4="http://schemas.microsoft.com/office/drawing/2016/5/10/chartex" xmlns:cx5="http://schemas.microsoft.com/office/drawing/2016/5/11/chartex" xmlns:cx6="http://schemas.microsoft.com/office/drawing/2016/5/12/chartex" xmlns:cx7="http://schemas.microsoft.com/office/drawing/2016/5/13/chartex" xmlns:cx8="http://schemas.microsoft.com/office/drawing/2016/5/14/chartex" xmlns:mc="http://schemas.openxmlformats.org/markup-compatibility/2006" xmlns:aink="http://schemas.microsoft.com/office/drawing/2016/ink" xmlns:am3d="http://schemas.microsoft.com/office/drawing/2017/model3d" xmlns:o="urn:schemas-microsoft-com:office:office" xmlns:r="http://schemas.openxmlformats.org/officeDocument/2006/relationships" xmlns:m="http://schemas.openxmlformats.org/officeDocument/2006/math" xmlns:v="urn:schemas-microsoft-com:vml" xmlns:wp14="http://schemas.microsoft.com/office/word/2010/wordprocessingDrawing" xmlns:wp="http://schemas.openxmlformats.org/drawingml/2006/wordprocessingDrawing" xmlns:w10="urn:schemas-microsoft-com:office:word" xmlns:w="http://schemas.openxmlformats.org/wordprocessingml/2006/main" xmlns:w14="http://schemas.microsoft.com/office/word/2010/wordml" xmlns:w15="http://schemas.microsoft.com/office/word/2012/wordml" xmlns:w16cid="http://schemas.microsoft.com/office/word/2016/wordml/cid" xmlns:w16se="http://schemas.microsoft.com/office/word/2015/wordml/symex" xmlns:wpg="http://schemas.microsoft.com/office/word/2010/wordprocessingGroup" xmlns:wpi="http://schemas.microsoft.com/office/word/2010/wordprocessingInk" xmlns:wne="http://schemas.microsoft.com/office/word/2006/wordml" xmlns:wps="http://schemas.microsoft.com/office/word/2010/wordprocessingShape" mc:Ignorable="w14 w15 w16se w16cid wp14">
+  <w:endnote w:type="separator" w:id="-1">
+    <w:p>
+      <w:pPr>
+        <w:spacing w:after="0" w:line="240" w:lineRule="auto"/>
+      </w:pPr>
+      <w:r>
+        <w:separator/>
+      </w:r>
+    </w:p>
+  </w:endnote>
+  <w:endnote w:type="continuationSeparator" w:id="0">
+    <w:p>
+      <w:pPr>
+        <w:spacing w:after="0" w:line="240" w:lineRule="auto"/>
+      </w:pPr>
+      <w:r>
+        <w:continuationSeparator/>
+      </w:r>
+    </w:p>
+  </w:endnote>
+</w:endnotes>
+</file>
+
+<file path=word/footer1.xml><?xml version="1.0" encoding="utf-8"?>
+<w:ftr xmlns:wpc="http://schemas.microsoft.com/office/word/2010/wordprocessingCanvas" xmlns:cx="http://schemas.microsoft.com/office/drawing/2014/chartex" xmlns:cx1="http://schemas.microsoft.com/office/drawing/2015/9/8/chartex" xmlns:cx2="http://schemas.microsoft.com/office/drawing/2015/10/21/chartex" xmlns:cx3="http://schemas.microsoft.com/office/drawing/2016/5/9/chartex" xmlns:cx4="http://schemas.microsoft.com/office/drawing/2016/5/10/chartex" xmlns:cx5="http://schemas.microsoft.com/office/drawing/2016/5/11/chartex" xmlns:cx6="http://schemas.microsoft.com/office/drawing/2016/5/12/chartex" xmlns:cx7="http://schemas.microsoft.com/office/drawing/2016/5/13/chartex" xmlns:cx8="http://schemas.microsoft.com/office/drawing/2016/5/14/chartex" xmlns:mc="http://schemas.openxmlformats.org/markup-compatibility/2006" xmlns:aink="http://schemas.microsoft.com/office/drawing/2016/ink" xmlns:am3d="http://schemas.microsoft.com/office/drawing/2017/model3d" xmlns:o="urn:schemas-microsoft-com:office:office" xmlns:r="http://schemas.openxmlformats.org/officeDocument/2006/relationships" xmlns:m="http://schemas.openxmlformats.org/officeDocument/2006/math" xmlns:v="urn:schemas-microsoft-com:vml" xmlns:wp14="http://schemas.microsoft.com/office/word/2010/wordprocessingDrawing" xmlns:wp="http://schemas.openxmlformats.org/drawingml/2006/wordprocessingDrawing" xmlns:w10="urn:schemas-microsoft-com:office:word" xmlns:w="http://schemas.openxmlformats.org/wordprocessingml/2006/main" xmlns:w14="http://schemas.microsoft.com/office/word/2010/wordml" xmlns:w15="http://schemas.microsoft.com/office/word/2012/wordml" xmlns:w16cid="http://schemas.microsoft.com/office/word/2016/wordml/cid" xmlns:w16se="http://schemas.microsoft.com/office/word/2015/wordml/symex" xmlns:wpg="http://schemas.microsoft.com/office/word/2010/wordprocessingGroup" xmlns:wpi="http://schemas.microsoft.com/office/word/2010/wordprocessingInk" xmlns:wne="http://schemas.microsoft.com/office/word/2006/wordml" xmlns:wps="http://schemas.microsoft.com/office/word/2010/wordprocessingShape" mc:Ignorable="w14 w15 w16se w16cid wp14">
+  <w:sdt>
+    <w:sdtPr>
+      <w:rPr>
+        <w:rFonts w:ascii="Times New Roman" w:hAnsi="Times New Roman" w:cs="Times New Roman"/>
+      </w:rPr>
+      <w:id w:val="915519476"/>
+      <w:docPartObj>
+        <w:docPartGallery w:val="Page Numbers (Bottom of Page)"/>
+        <w:docPartUnique/>
+      </w:docPartObj>
+    </w:sdtPr>
+    <w:sdtEndPr>
+      <w:rPr>
+        <w:noProof/>
+      </w:rPr>
+    </w:sdtEndPr>
+    <w:sdtContent>
+      <w:p>
+        <w:pPr>
+          <w:pStyle w:val="Footer"/>
+          <w:jc w:val="center"/>
+          <w:rPr>
+            <w:rFonts w:ascii="Times New Roman" w:hAnsi="Times New Roman" w:cs="Times New Roman"/>
+          </w:rPr>
+        </w:pPr>
+        <w:r>
+          <w:rPr>
+            <w:rFonts w:ascii="Times New Roman" w:hAnsi="Times New Roman" w:cs="Times New Roman"/>
+          </w:rPr>
+          <w:fldChar w:fldCharType="begin"/>
+        </w:r>
+        <w:r>
+          <w:rPr>
+            <w:rFonts w:ascii="Times New Roman" w:hAnsi="Times New Roman" w:cs="Times New Roman"/>
+          </w:rPr>
+          <w:instrText xml:space="preserve"> PAGE   \* MERGEFORMAT </w:instrText>
+        </w:r>
+        <w:r>
+          <w:rPr>
+            <w:rFonts w:ascii="Times New Roman" w:hAnsi="Times New Roman" w:cs="Times New Roman"/>
+          </w:rPr>
+          <w:fldChar w:fldCharType="separate"/>
+        </w:r>
+        <w:r>
+          <w:rPr>
+            <w:rFonts w:ascii="Times New Roman" w:hAnsi="Times New Roman" w:cs="Times New Roman"/>
+            <w:noProof/>
+          </w:rPr>
+          <w:t>2</w:t>
+        </w:r>
+        <w:r>
+          <w:rPr>
+            <w:rFonts w:ascii="Times New Roman" w:hAnsi="Times New Roman" w:cs="Times New Roman"/>
+            <w:noProof/>
+          </w:rPr>
+          <w:fldChar w:fldCharType="end"/>
+        </w:r>
+      </w:p>
+    </w:sdtContent>
+  </w:sdt>
+  <w:p>
+    <w:pPr>
+      <w:pStyle w:val="Footer"/>
+      <w:rPr>
+        <w:rFonts w:ascii="Times New Roman" w:hAnsi="Times New Roman" w:cs="Times New Roman"/>
+      </w:rPr>
+    </w:pPr>
+  </w:p>
+</w:ftr>
+</file>
+
+<file path=word/footnotes.xml><?xml version="1.0" encoding="utf-8"?>
+<w:footnotes xmlns:wpc="http://schemas.microsoft.com/office/word/2010/wordprocessingCanvas" xmlns:cx="http://schemas.microsoft.com/office/drawing/2014/chartex" xmlns:cx1="http://schemas.microsoft.com/office/drawing/2015/9/8/chartex" xmlns:cx2="http://schemas.microsoft.com/office/drawing/2015/10/21/chartex" xmlns:cx3="http://schemas.microsoft.com/office/drawing/2016/5/9/chartex" xmlns:cx4="http://schemas.microsoft.com/office/drawing/2016/5/10/chartex" xmlns:cx5="http://schemas.microsoft.com/office/drawing/2016/5/11/chartex" xmlns:cx6="http://schemas.microsoft.com/office/drawing/2016/5/12/chartex" xmlns:cx7="http://schemas.microsoft.com/office/drawing/2016/5/13/chartex" xmlns:cx8="http://schemas.microsoft.com/office/drawing/2016/5/14/chartex" xmlns:mc="http://schemas.openxmlformats.org/markup-compatibility/2006" xmlns:aink="http://schemas.microsoft.com/office/drawing/2016/ink" xmlns:am3d="http://schemas.microsoft.com/office/drawing/2017/model3d" xmlns:o="urn:schemas-microsoft-com:office:office" xmlns:r="http://schemas.openxmlformats.org/officeDocument/2006/relationships" xmlns:m="http://schemas.openxmlformats.org/officeDocument/2006/math" xmlns:v="urn:schemas-microsoft-com:vml" xmlns:wp14="http://schemas.microsoft.com/office/word/2010/wordprocessingDrawing" xmlns:wp="http://schemas.openxmlformats.org/drawingml/2006/wordprocessingDrawing" xmlns:w10="urn:schemas-microsoft-com:office:word" xmlns:w="http://schemas.openxmlformats.org/wordprocessingml/2006/main" xmlns:w14="http://schemas.microsoft.com/office/word/2010/wordml" xmlns:w15="http://schemas.microsoft.com/office/word/2012/wordml" xmlns:w16cid="http://schemas.microsoft.com/office/word/2016/wordml/cid" xmlns:w16se="http://schemas.microsoft.com/office/word/2015/wordml/symex" xmlns:wpg="http://schemas.microsoft.com/office/word/2010/wordprocessingGroup" xmlns:wpi="http://schemas.microsoft.com/office/word/2010/wordprocessingInk" xmlns:wne="http://schemas.microsoft.com/office/word/2006/wordml" xmlns:wps="http://schemas.microsoft.com/office/word/2010/wordprocessingShape" mc:Ignorable="w14 w15 w16se w16cid wp14">
+  <w:footnote w:type="separator" w:id="-1">
+    <w:p>
+      <w:pPr>
+        <w:spacing w:after="0" w:line="240" w:lineRule="auto"/>
+      </w:pPr>
+      <w:r>
+        <w:separator/>
+      </w:r>
+    </w:p>
+  </w:footnote>
+  <w:footnote w:type="continuationSeparator" w:id="0">
+    <w:p>
+      <w:pPr>
+        <w:spacing w:after="0" w:line="240" w:lineRule="auto"/>
+      </w:pPr>
+      <w:r>
+        <w:continuationSeparator/>
+      </w:r>
+    </w:p>
+  </w:footnote>
+</w:footnotes>
 </file>
 
 <file path=word/styles.xml><?xml version="1.0" encoding="utf-8"?>
@@ -2724,6 +5180,50 @@
       <w:szCs w:val="18"/>
     </w:rPr>
   </w:style>
+  <w:style w:type="paragraph" w:styleId="Header">
+    <w:name w:val="header"/>
+    <w:basedOn w:val="Normal"/>
+    <w:link w:val="HeaderChar"/>
+    <w:uiPriority w:val="99"/>
+    <w:unhideWhenUsed/>
+    <w:rsid w:val="000E6C39"/>
+    <w:pPr>
+      <w:tabs>
+        <w:tab w:val="center" w:pos="4680"/>
+        <w:tab w:val="right" w:pos="9360"/>
+      </w:tabs>
+      <w:spacing w:after="0" w:line="240" w:lineRule="auto"/>
+    </w:pPr>
+  </w:style>
+  <w:style w:type="character" w:customStyle="1" w:styleId="HeaderChar">
+    <w:name w:val="Header Char"/>
+    <w:basedOn w:val="DefaultParagraphFont"/>
+    <w:link w:val="Header"/>
+    <w:uiPriority w:val="99"/>
+    <w:rsid w:val="000E6C39"/>
+  </w:style>
+  <w:style w:type="paragraph" w:styleId="Footer">
+    <w:name w:val="footer"/>
+    <w:basedOn w:val="Normal"/>
+    <w:link w:val="FooterChar"/>
+    <w:uiPriority w:val="99"/>
+    <w:unhideWhenUsed/>
+    <w:rsid w:val="000E6C39"/>
+    <w:pPr>
+      <w:tabs>
+        <w:tab w:val="center" w:pos="4680"/>
+        <w:tab w:val="right" w:pos="9360"/>
+      </w:tabs>
+      <w:spacing w:after="0" w:line="240" w:lineRule="auto"/>
+    </w:pPr>
+  </w:style>
+  <w:style w:type="character" w:customStyle="1" w:styleId="FooterChar">
+    <w:name w:val="Footer Char"/>
+    <w:basedOn w:val="DefaultParagraphFont"/>
+    <w:link w:val="Footer"/>
+    <w:uiPriority w:val="99"/>
+    <w:rsid w:val="000E6C39"/>
+  </w:style>
 </w:styles>
 </file>
 

</xml_diff>